<commit_message>
added klassediagram to word docx
</commit_message>
<xml_diff>
--- a/documents/Technisch Ontwerp/Technisch_ontwerp(1).docx
+++ b/documents/Technisch Ontwerp/Technisch_ontwerp(1).docx
@@ -1,10 +1,10 @@
 
 <file path=word/document.xml><?xml version="1.0" encoding="utf-8"?>
-<w:document xmlns:wpc="http://schemas.microsoft.com/office/word/2010/wordprocessingCanvas" xmlns:mo="http://schemas.microsoft.com/office/mac/office/2008/main" xmlns:mc="http://schemas.openxmlformats.org/markup-compatibility/2006" xmlns:mv="urn:schemas-microsoft-com:mac:vml" xmlns:o="urn:schemas-microsoft-com:office:office" xmlns:r="http://schemas.openxmlformats.org/officeDocument/2006/relationships" xmlns:m="http://schemas.openxmlformats.org/officeDocument/2006/math" xmlns:v="urn:schemas-microsoft-com:vml" xmlns:wp14="http://schemas.microsoft.com/office/word/2010/wordprocessingDrawing" xmlns:wp="http://schemas.openxmlformats.org/drawingml/2006/wordprocessingDrawing" xmlns:w10="urn:schemas-microsoft-com:office:word" xmlns:w="http://schemas.openxmlformats.org/wordprocessingml/2006/main" xmlns:w14="http://schemas.microsoft.com/office/word/2010/wordml" xmlns:w15="http://schemas.microsoft.com/office/word/2012/wordml" xmlns:wpg="http://schemas.microsoft.com/office/word/2010/wordprocessingGroup" xmlns:wpi="http://schemas.microsoft.com/office/word/2010/wordprocessingInk" xmlns:wne="http://schemas.microsoft.com/office/word/2006/wordml" xmlns:wps="http://schemas.microsoft.com/office/word/2010/wordprocessingShape" mc:Ignorable="w14 w15 wp14">
+<w:document xmlns:wpc="http://schemas.microsoft.com/office/word/2010/wordprocessingCanvas" xmlns:cx="http://schemas.microsoft.com/office/drawing/2014/chartex" xmlns:cx1="http://schemas.microsoft.com/office/drawing/2015/9/8/chartex" xmlns:cx2="http://schemas.microsoft.com/office/drawing/2015/10/21/chartex" xmlns:cx3="http://schemas.microsoft.com/office/drawing/2016/5/9/chartex" xmlns:cx4="http://schemas.microsoft.com/office/drawing/2016/5/10/chartex" xmlns:cx5="http://schemas.microsoft.com/office/drawing/2016/5/11/chartex" xmlns:cx6="http://schemas.microsoft.com/office/drawing/2016/5/12/chartex" xmlns:cx7="http://schemas.microsoft.com/office/drawing/2016/5/13/chartex" xmlns:cx8="http://schemas.microsoft.com/office/drawing/2016/5/14/chartex" xmlns:mc="http://schemas.openxmlformats.org/markup-compatibility/2006" xmlns:aink="http://schemas.microsoft.com/office/drawing/2016/ink" xmlns:am3d="http://schemas.microsoft.com/office/drawing/2017/model3d" xmlns:o="urn:schemas-microsoft-com:office:office" xmlns:r="http://schemas.openxmlformats.org/officeDocument/2006/relationships" xmlns:m="http://schemas.openxmlformats.org/officeDocument/2006/math" xmlns:v="urn:schemas-microsoft-com:vml" xmlns:wp14="http://schemas.microsoft.com/office/word/2010/wordprocessingDrawing" xmlns:wp="http://schemas.openxmlformats.org/drawingml/2006/wordprocessingDrawing" xmlns:w10="urn:schemas-microsoft-com:office:word" xmlns:w="http://schemas.openxmlformats.org/wordprocessingml/2006/main" xmlns:w14="http://schemas.microsoft.com/office/word/2010/wordml" xmlns:w15="http://schemas.microsoft.com/office/word/2012/wordml" xmlns:w16cid="http://schemas.microsoft.com/office/word/2016/wordml/cid" xmlns:w16se="http://schemas.microsoft.com/office/word/2015/wordml/symex" xmlns:wpg="http://schemas.microsoft.com/office/word/2010/wordprocessingGroup" xmlns:wpi="http://schemas.microsoft.com/office/word/2010/wordprocessingInk" xmlns:wne="http://schemas.microsoft.com/office/word/2006/wordml" xmlns:wps="http://schemas.microsoft.com/office/word/2010/wordprocessingShape" mc:Ignorable="w14 w15 w16se w16cid wp14">
   <w:body>
     <w:p>
       <w:pPr>
-        <w:pStyle w:val="NoSpacing"/>
+        <w:pStyle w:val="Geenafstand"/>
         <w:tabs>
           <w:tab w:val="left" w:pos="8789"/>
         </w:tabs>
@@ -92,7 +92,7 @@
                             <w:sdtContent>
                               <w:p>
                                 <w:pPr>
-                                  <w:pStyle w:val="NoSpacing"/>
+                                  <w:pStyle w:val="Geenafstand"/>
                                   <w:rPr>
                                     <w:rFonts w:asciiTheme="majorHAnsi" w:eastAsiaTheme="majorEastAsia" w:hAnsiTheme="majorHAnsi" w:cstheme="majorBidi"/>
                                     <w:caps/>
@@ -117,7 +117,7 @@
                           <w:bookmarkEnd w:id="0" w:displacedByCustomXml="prev"/>
                           <w:p>
                             <w:pPr>
-                              <w:pStyle w:val="NoSpacing"/>
+                              <w:pStyle w:val="Geenafstand"/>
                               <w:spacing w:before="120"/>
                               <w:rPr>
                                 <w:color w:val="5B9BD5" w:themeColor="accent1"/>
@@ -180,7 +180,7 @@
               </wp:anchor>
             </w:drawing>
           </mc:Choice>
-          <mc:Fallback xmlns:w16se="http://schemas.microsoft.com/office/word/2015/wordml/symex" xmlns:w16cid="http://schemas.microsoft.com/office/word/2016/wordml/cid" xmlns:am3d="http://schemas.microsoft.com/office/drawing/2017/model3d" xmlns:aink="http://schemas.microsoft.com/office/drawing/2016/ink" xmlns:cx8="http://schemas.microsoft.com/office/drawing/2016/5/14/chartex" xmlns:cx7="http://schemas.microsoft.com/office/drawing/2016/5/13/chartex" xmlns:cx6="http://schemas.microsoft.com/office/drawing/2016/5/12/chartex" xmlns:cx5="http://schemas.microsoft.com/office/drawing/2016/5/11/chartex" xmlns:cx4="http://schemas.microsoft.com/office/drawing/2016/5/10/chartex" xmlns:cx3="http://schemas.microsoft.com/office/drawing/2016/5/9/chartex" xmlns:cx2="http://schemas.microsoft.com/office/drawing/2015/10/21/chartex" xmlns:cx1="http://schemas.microsoft.com/office/drawing/2015/9/8/chartex" xmlns:cx="http://schemas.microsoft.com/office/drawing/2014/chartex">
+          <mc:Fallback xmlns:mv="urn:schemas-microsoft-com:mac:vml" xmlns:mo="http://schemas.microsoft.com/office/mac/office/2008/main">
             <w:pict>
               <v:shapetype w14:anchorId="0B79EAC9" id="_x0000_t202" coordsize="21600,21600" o:spt="202" path="m,l,21600r21600,l21600,xe">
                 <v:stroke joinstyle="miter"/>
@@ -319,7 +319,7 @@
       <w:sdtContent>
         <w:p>
           <w:pPr>
-            <w:pStyle w:val="NoSpacing"/>
+            <w:pStyle w:val="Geenafstand"/>
             <w:tabs>
               <w:tab w:val="left" w:pos="8789"/>
             </w:tabs>
@@ -840,7 +840,7 @@
                   </wp:anchor>
                 </w:drawing>
               </mc:Choice>
-              <mc:Fallback xmlns:w16se="http://schemas.microsoft.com/office/word/2015/wordml/symex" xmlns:w16cid="http://schemas.microsoft.com/office/word/2016/wordml/cid" xmlns:am3d="http://schemas.microsoft.com/office/drawing/2017/model3d" xmlns:aink="http://schemas.microsoft.com/office/drawing/2016/ink" xmlns:cx8="http://schemas.microsoft.com/office/drawing/2016/5/14/chartex" xmlns:cx7="http://schemas.microsoft.com/office/drawing/2016/5/13/chartex" xmlns:cx6="http://schemas.microsoft.com/office/drawing/2016/5/12/chartex" xmlns:cx5="http://schemas.microsoft.com/office/drawing/2016/5/11/chartex" xmlns:cx4="http://schemas.microsoft.com/office/drawing/2016/5/10/chartex" xmlns:cx3="http://schemas.microsoft.com/office/drawing/2016/5/9/chartex" xmlns:cx2="http://schemas.microsoft.com/office/drawing/2015/10/21/chartex" xmlns:cx1="http://schemas.microsoft.com/office/drawing/2015/9/8/chartex" xmlns:cx="http://schemas.microsoft.com/office/drawing/2014/chartex">
+              <mc:Fallback xmlns:mv="urn:schemas-microsoft-com:mac:vml" xmlns:mo="http://schemas.microsoft.com/office/mac/office/2008/main">
                 <w:pict>
                   <v:group w14:anchorId="04F6EA08" id="Groep 2" o:spid="_x0000_s1026" style="position:absolute;margin-left:0;margin-top:0;width:432.65pt;height:448.55pt;z-index:-251654144;mso-width-percent:706;mso-height-percent:566;mso-left-percent:220;mso-top-percent:300;mso-position-horizontal-relative:page;mso-position-vertical-relative:page;mso-width-percent:706;mso-height-percent:566;mso-left-percent:220;mso-top-percent:300" coordsize="43291,44910" o:gfxdata="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">
                     <o:lock v:ext="edit" aspectratio="t"/>
@@ -924,7 +924,7 @@
                             <w:txbxContent>
                               <w:p>
                                 <w:pPr>
-                                  <w:pStyle w:val="NoSpacing"/>
+                                  <w:pStyle w:val="Geenafstand"/>
                                   <w:jc w:val="right"/>
                                   <w:rPr>
                                     <w:color w:val="5B9BD5" w:themeColor="accent1"/>
@@ -1103,7 +1103,7 @@
                               </w:p>
                               <w:p>
                                 <w:pPr>
-                                  <w:pStyle w:val="NoSpacing"/>
+                                  <w:pStyle w:val="Geenafstand"/>
                                   <w:jc w:val="right"/>
                                   <w:rPr>
                                     <w:color w:val="5B9BD5" w:themeColor="accent1"/>
@@ -1162,7 +1162,7 @@
                               </w:p>
                               <w:p>
                                 <w:pPr>
-                                  <w:pStyle w:val="NoSpacing"/>
+                                  <w:pStyle w:val="Geenafstand"/>
                                   <w:jc w:val="right"/>
                                   <w:rPr>
                                     <w:color w:val="5B9BD5" w:themeColor="accent1"/>
@@ -1205,7 +1205,7 @@
                               </w:p>
                               <w:p>
                                 <w:pPr>
-                                  <w:pStyle w:val="NoSpacing"/>
+                                  <w:pStyle w:val="Geenafstand"/>
                                   <w:jc w:val="right"/>
                                   <w:rPr>
                                     <w:color w:val="5B9BD5" w:themeColor="accent1"/>
@@ -1224,7 +1224,7 @@
                               </w:p>
                               <w:p>
                                 <w:pPr>
-                                  <w:pStyle w:val="NoSpacing"/>
+                                  <w:pStyle w:val="Geenafstand"/>
                                   <w:jc w:val="right"/>
                                   <w:rPr>
                                     <w:color w:val="5B9BD5" w:themeColor="accent1"/>
@@ -1297,7 +1297,7 @@
                               </w:p>
                               <w:p>
                                 <w:pPr>
-                                  <w:pStyle w:val="NoSpacing"/>
+                                  <w:pStyle w:val="Geenafstand"/>
                                   <w:jc w:val="right"/>
                                   <w:rPr>
                                     <w:color w:val="5B9BD5" w:themeColor="accent1"/>
@@ -1341,7 +1341,7 @@
                               </w:p>
                               <w:p>
                                 <w:pPr>
-                                  <w:pStyle w:val="NoSpacing"/>
+                                  <w:pStyle w:val="Geenafstand"/>
                                   <w:jc w:val="right"/>
                                   <w:rPr>
                                     <w:color w:val="5B9BD5" w:themeColor="accent1"/>
@@ -1370,7 +1370,7 @@
                   </wp:anchor>
                 </w:drawing>
               </mc:Choice>
-              <mc:Fallback xmlns:w16se="http://schemas.microsoft.com/office/word/2015/wordml/symex" xmlns:w16cid="http://schemas.microsoft.com/office/word/2016/wordml/cid" xmlns:am3d="http://schemas.microsoft.com/office/drawing/2017/model3d" xmlns:aink="http://schemas.microsoft.com/office/drawing/2016/ink" xmlns:cx8="http://schemas.microsoft.com/office/drawing/2016/5/14/chartex" xmlns:cx7="http://schemas.microsoft.com/office/drawing/2016/5/13/chartex" xmlns:cx6="http://schemas.microsoft.com/office/drawing/2016/5/12/chartex" xmlns:cx5="http://schemas.microsoft.com/office/drawing/2016/5/11/chartex" xmlns:cx4="http://schemas.microsoft.com/office/drawing/2016/5/10/chartex" xmlns:cx3="http://schemas.microsoft.com/office/drawing/2016/5/9/chartex" xmlns:cx2="http://schemas.microsoft.com/office/drawing/2015/10/21/chartex" xmlns:cx1="http://schemas.microsoft.com/office/drawing/2015/9/8/chartex" xmlns:cx="http://schemas.microsoft.com/office/drawing/2014/chartex">
+              <mc:Fallback xmlns:mv="urn:schemas-microsoft-com:mac:vml" xmlns:mo="http://schemas.microsoft.com/office/mac/office/2008/main">
                 <w:pict>
                   <v:shape w14:anchorId="4AA98033" id="Tekstvak 69" o:spid="_x0000_s1027" type="#_x0000_t202" style="position:absolute;margin-left:69.75pt;margin-top:582.05pt;width:468pt;height:117.95pt;z-index:251661312;visibility:visible;mso-wrap-style:square;mso-width-percent:765;mso-height-percent:0;mso-wrap-distance-left:9pt;mso-wrap-distance-top:0;mso-wrap-distance-right:9pt;mso-wrap-distance-bottom:0;mso-position-horizontal:absolute;mso-position-horizontal-relative:page;mso-position-vertical:absolute;mso-position-vertical-relative:margin;mso-width-percent:765;mso-height-percent:0;mso-width-relative:page;mso-height-relative:margin;v-text-anchor:bottom" o:gfxdata="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" filled="f" stroked="f" strokeweight=".5pt">
                     <v:textbox inset="0,0,0,0">
@@ -1841,7 +1841,7 @@
       <w:sdtContent>
         <w:p>
           <w:pPr>
-            <w:pStyle w:val="TOCHeading"/>
+            <w:pStyle w:val="Kopvaninhoudsopgave"/>
           </w:pPr>
           <w:r>
             <w:t>Inhoud</w:t>
@@ -1849,7 +1849,7 @@
         </w:p>
         <w:p>
           <w:pPr>
-            <w:pStyle w:val="TOC1"/>
+            <w:pStyle w:val="Inhopg1"/>
             <w:tabs>
               <w:tab w:val="right" w:leader="dot" w:pos="9062"/>
             </w:tabs>
@@ -1948,7 +1948,7 @@
         </w:p>
         <w:p>
           <w:pPr>
-            <w:pStyle w:val="TOC1"/>
+            <w:pStyle w:val="Inhopg1"/>
             <w:tabs>
               <w:tab w:val="right" w:leader="dot" w:pos="9062"/>
             </w:tabs>
@@ -2041,7 +2041,7 @@
     </w:p>
     <w:p>
       <w:pPr>
-        <w:pStyle w:val="Heading1"/>
+        <w:pStyle w:val="Kop1"/>
       </w:pPr>
       <w:bookmarkStart w:id="1" w:name="_Toc514190130"/>
       <w:r>
@@ -2052,16 +2052,15 @@
     </w:p>
     <w:p>
       <w:pPr>
-        <w:pStyle w:val="NormalWeb"/>
+        <w:pStyle w:val="Normaalweb"/>
         <w:spacing w:before="0" w:beforeAutospacing="0" w:after="200" w:afterAutospacing="0"/>
       </w:pPr>
     </w:p>
     <w:p>
       <w:pPr>
-        <w:pStyle w:val="NormalWeb"/>
+        <w:pStyle w:val="Normaalweb"/>
         <w:spacing w:before="0" w:beforeAutospacing="0" w:after="200" w:afterAutospacing="0"/>
       </w:pPr>
-      <w:bookmarkStart w:id="2" w:name="_GoBack"/>
       <w:r>
         <w:rPr>
           <w:noProof/>
@@ -2130,7 +2129,6 @@
           </wp:anchor>
         </w:drawing>
       </w:r>
-      <w:bookmarkEnd w:id="2"/>
       <w:r>
         <w:rPr>
           <w:noProof/>
@@ -2238,7 +2236,63 @@
       </w:r>
     </w:p>
     <w:p/>
-    <w:p/>
+    <w:p>
+      <w:r>
+        <w:rPr>
+          <w:noProof/>
+        </w:rPr>
+        <w:drawing>
+          <wp:inline distT="0" distB="0" distL="0" distR="0" wp14:anchorId="1832F9A7" wp14:editId="4739A67A">
+            <wp:extent cx="3574473" cy="2109716"/>
+            <wp:effectExtent l="0" t="0" r="6985" b="5080"/>
+            <wp:docPr id="5" name="Afbeelding 5"/>
+            <wp:cNvGraphicFramePr>
+              <a:graphicFrameLocks xmlns:a="http://schemas.openxmlformats.org/drawingml/2006/main" noChangeAspect="1"/>
+            </wp:cNvGraphicFramePr>
+            <a:graphic xmlns:a="http://schemas.openxmlformats.org/drawingml/2006/main">
+              <a:graphicData uri="http://schemas.openxmlformats.org/drawingml/2006/picture">
+                <pic:pic xmlns:pic="http://schemas.openxmlformats.org/drawingml/2006/picture">
+                  <pic:nvPicPr>
+                    <pic:cNvPr id="0" name="Picture 1"/>
+                    <pic:cNvPicPr>
+                      <a:picLocks noChangeAspect="1" noChangeArrowheads="1"/>
+                    </pic:cNvPicPr>
+                  </pic:nvPicPr>
+                  <pic:blipFill>
+                    <a:blip r:embed="rId12">
+                      <a:extLst>
+                        <a:ext uri="{28A0092B-C50C-407E-A947-70E740481C1C}">
+                          <a14:useLocalDpi xmlns:a14="http://schemas.microsoft.com/office/drawing/2010/main" val="0"/>
+                        </a:ext>
+                      </a:extLst>
+                    </a:blip>
+                    <a:srcRect/>
+                    <a:stretch>
+                      <a:fillRect/>
+                    </a:stretch>
+                  </pic:blipFill>
+                  <pic:spPr bwMode="auto">
+                    <a:xfrm>
+                      <a:off x="0" y="0"/>
+                      <a:ext cx="3583735" cy="2115183"/>
+                    </a:xfrm>
+                    <a:prstGeom prst="rect">
+                      <a:avLst/>
+                    </a:prstGeom>
+                    <a:noFill/>
+                    <a:ln>
+                      <a:noFill/>
+                    </a:ln>
+                  </pic:spPr>
+                </pic:pic>
+              </a:graphicData>
+            </a:graphic>
+          </wp:inline>
+        </w:drawing>
+      </w:r>
+      <w:bookmarkStart w:id="2" w:name="_GoBack"/>
+      <w:bookmarkEnd w:id="2"/>
+    </w:p>
     <w:p/>
     <w:p/>
     <w:p/>
@@ -2250,7 +2304,7 @@
     </w:p>
     <w:p>
       <w:pPr>
-        <w:pStyle w:val="Heading1"/>
+        <w:pStyle w:val="Kop1"/>
       </w:pPr>
       <w:bookmarkStart w:id="3" w:name="_Toc514190131"/>
       <w:r>
@@ -2281,7 +2335,7 @@
                     <pic:cNvPicPr/>
                   </pic:nvPicPr>
                   <pic:blipFill>
-                    <a:blip r:embed="rId12">
+                    <a:blip r:embed="rId13">
                       <a:extLst>
                         <a:ext uri="{28A0092B-C50C-407E-A947-70E740481C1C}">
                           <a14:useLocalDpi xmlns:a14="http://schemas.microsoft.com/office/drawing/2010/main" val="0"/>
@@ -2309,8 +2363,8 @@
       </w:r>
     </w:p>
     <w:sectPr>
-      <w:headerReference w:type="default" r:id="rId13"/>
-      <w:footerReference w:type="default" r:id="rId14"/>
+      <w:headerReference w:type="default" r:id="rId14"/>
+      <w:footerReference w:type="default" r:id="rId15"/>
       <w:pgSz w:w="11906" w:h="16838"/>
       <w:pgMar w:top="1417" w:right="1417" w:bottom="1417" w:left="1417" w:header="708" w:footer="708" w:gutter="0"/>
       <w:pgNumType w:start="0"/>
@@ -2323,7 +2377,7 @@
 </file>
 
 <file path=word/endnotes.xml><?xml version="1.0" encoding="utf-8"?>
-<w:endnotes xmlns:wpc="http://schemas.microsoft.com/office/word/2010/wordprocessingCanvas" xmlns:mo="http://schemas.microsoft.com/office/mac/office/2008/main" xmlns:mc="http://schemas.openxmlformats.org/markup-compatibility/2006" xmlns:mv="urn:schemas-microsoft-com:mac:vml" xmlns:o="urn:schemas-microsoft-com:office:office" xmlns:r="http://schemas.openxmlformats.org/officeDocument/2006/relationships" xmlns:m="http://schemas.openxmlformats.org/officeDocument/2006/math" xmlns:v="urn:schemas-microsoft-com:vml" xmlns:wp14="http://schemas.microsoft.com/office/word/2010/wordprocessingDrawing" xmlns:wp="http://schemas.openxmlformats.org/drawingml/2006/wordprocessingDrawing" xmlns:w10="urn:schemas-microsoft-com:office:word" xmlns:w="http://schemas.openxmlformats.org/wordprocessingml/2006/main" xmlns:w14="http://schemas.microsoft.com/office/word/2010/wordml" xmlns:w15="http://schemas.microsoft.com/office/word/2012/wordml" xmlns:wpg="http://schemas.microsoft.com/office/word/2010/wordprocessingGroup" xmlns:wpi="http://schemas.microsoft.com/office/word/2010/wordprocessingInk" xmlns:wne="http://schemas.microsoft.com/office/word/2006/wordml" xmlns:wps="http://schemas.microsoft.com/office/word/2010/wordprocessingShape" mc:Ignorable="w14 w15 wp14">
+<w:endnotes xmlns:wpc="http://schemas.microsoft.com/office/word/2010/wordprocessingCanvas" xmlns:cx="http://schemas.microsoft.com/office/drawing/2014/chartex" xmlns:cx1="http://schemas.microsoft.com/office/drawing/2015/9/8/chartex" xmlns:cx2="http://schemas.microsoft.com/office/drawing/2015/10/21/chartex" xmlns:cx3="http://schemas.microsoft.com/office/drawing/2016/5/9/chartex" xmlns:cx4="http://schemas.microsoft.com/office/drawing/2016/5/10/chartex" xmlns:cx5="http://schemas.microsoft.com/office/drawing/2016/5/11/chartex" xmlns:cx6="http://schemas.microsoft.com/office/drawing/2016/5/12/chartex" xmlns:cx7="http://schemas.microsoft.com/office/drawing/2016/5/13/chartex" xmlns:cx8="http://schemas.microsoft.com/office/drawing/2016/5/14/chartex" xmlns:mc="http://schemas.openxmlformats.org/markup-compatibility/2006" xmlns:aink="http://schemas.microsoft.com/office/drawing/2016/ink" xmlns:am3d="http://schemas.microsoft.com/office/drawing/2017/model3d" xmlns:o="urn:schemas-microsoft-com:office:office" xmlns:r="http://schemas.openxmlformats.org/officeDocument/2006/relationships" xmlns:m="http://schemas.openxmlformats.org/officeDocument/2006/math" xmlns:v="urn:schemas-microsoft-com:vml" xmlns:wp14="http://schemas.microsoft.com/office/word/2010/wordprocessingDrawing" xmlns:wp="http://schemas.openxmlformats.org/drawingml/2006/wordprocessingDrawing" xmlns:w10="urn:schemas-microsoft-com:office:word" xmlns:w="http://schemas.openxmlformats.org/wordprocessingml/2006/main" xmlns:w14="http://schemas.microsoft.com/office/word/2010/wordml" xmlns:w15="http://schemas.microsoft.com/office/word/2012/wordml" xmlns:w16cid="http://schemas.microsoft.com/office/word/2016/wordml/cid" xmlns:w16se="http://schemas.microsoft.com/office/word/2015/wordml/symex" xmlns:wpg="http://schemas.microsoft.com/office/word/2010/wordprocessingGroup" xmlns:wpi="http://schemas.microsoft.com/office/word/2010/wordprocessingInk" xmlns:wne="http://schemas.microsoft.com/office/word/2006/wordml" xmlns:wps="http://schemas.microsoft.com/office/word/2010/wordprocessingShape" mc:Ignorable="w14 w15 w16se w16cid wp14">
   <w:endnote w:type="separator" w:id="-1">
     <w:p>
       <w:pPr>
@@ -2348,10 +2402,10 @@
 </file>
 
 <file path=word/footer1.xml><?xml version="1.0" encoding="utf-8"?>
-<w:ftr xmlns:wpc="http://schemas.microsoft.com/office/word/2010/wordprocessingCanvas" xmlns:mo="http://schemas.microsoft.com/office/mac/office/2008/main" xmlns:mc="http://schemas.openxmlformats.org/markup-compatibility/2006" xmlns:mv="urn:schemas-microsoft-com:mac:vml" xmlns:o="urn:schemas-microsoft-com:office:office" xmlns:r="http://schemas.openxmlformats.org/officeDocument/2006/relationships" xmlns:m="http://schemas.openxmlformats.org/officeDocument/2006/math" xmlns:v="urn:schemas-microsoft-com:vml" xmlns:wp14="http://schemas.microsoft.com/office/word/2010/wordprocessingDrawing" xmlns:wp="http://schemas.openxmlformats.org/drawingml/2006/wordprocessingDrawing" xmlns:w10="urn:schemas-microsoft-com:office:word" xmlns:w="http://schemas.openxmlformats.org/wordprocessingml/2006/main" xmlns:w14="http://schemas.microsoft.com/office/word/2010/wordml" xmlns:w15="http://schemas.microsoft.com/office/word/2012/wordml" xmlns:wpg="http://schemas.microsoft.com/office/word/2010/wordprocessingGroup" xmlns:wpi="http://schemas.microsoft.com/office/word/2010/wordprocessingInk" xmlns:wne="http://schemas.microsoft.com/office/word/2006/wordml" xmlns:wps="http://schemas.microsoft.com/office/word/2010/wordprocessingShape" mc:Ignorable="w14 w15 wp14">
+<w:ftr xmlns:wpc="http://schemas.microsoft.com/office/word/2010/wordprocessingCanvas" xmlns:cx="http://schemas.microsoft.com/office/drawing/2014/chartex" xmlns:cx1="http://schemas.microsoft.com/office/drawing/2015/9/8/chartex" xmlns:cx2="http://schemas.microsoft.com/office/drawing/2015/10/21/chartex" xmlns:cx3="http://schemas.microsoft.com/office/drawing/2016/5/9/chartex" xmlns:cx4="http://schemas.microsoft.com/office/drawing/2016/5/10/chartex" xmlns:cx5="http://schemas.microsoft.com/office/drawing/2016/5/11/chartex" xmlns:cx6="http://schemas.microsoft.com/office/drawing/2016/5/12/chartex" xmlns:cx7="http://schemas.microsoft.com/office/drawing/2016/5/13/chartex" xmlns:cx8="http://schemas.microsoft.com/office/drawing/2016/5/14/chartex" xmlns:mc="http://schemas.openxmlformats.org/markup-compatibility/2006" xmlns:aink="http://schemas.microsoft.com/office/drawing/2016/ink" xmlns:am3d="http://schemas.microsoft.com/office/drawing/2017/model3d" xmlns:o="urn:schemas-microsoft-com:office:office" xmlns:r="http://schemas.openxmlformats.org/officeDocument/2006/relationships" xmlns:m="http://schemas.openxmlformats.org/officeDocument/2006/math" xmlns:v="urn:schemas-microsoft-com:vml" xmlns:wp14="http://schemas.microsoft.com/office/word/2010/wordprocessingDrawing" xmlns:wp="http://schemas.openxmlformats.org/drawingml/2006/wordprocessingDrawing" xmlns:w10="urn:schemas-microsoft-com:office:word" xmlns:w="http://schemas.openxmlformats.org/wordprocessingml/2006/main" xmlns:w14="http://schemas.microsoft.com/office/word/2010/wordml" xmlns:w15="http://schemas.microsoft.com/office/word/2012/wordml" xmlns:w16cid="http://schemas.microsoft.com/office/word/2016/wordml/cid" xmlns:w16se="http://schemas.microsoft.com/office/word/2015/wordml/symex" xmlns:wpg="http://schemas.microsoft.com/office/word/2010/wordprocessingGroup" xmlns:wpi="http://schemas.microsoft.com/office/word/2010/wordprocessingInk" xmlns:wne="http://schemas.microsoft.com/office/word/2006/wordml" xmlns:wps="http://schemas.microsoft.com/office/word/2010/wordprocessingShape" mc:Ignorable="w14 w15 w16se w16cid wp14">
   <w:p>
     <w:pPr>
-      <w:pStyle w:val="NoSpacing"/>
+      <w:pStyle w:val="Geenafstand"/>
       <w:rPr>
         <w:color w:val="5B9BD5" w:themeColor="accent1"/>
         <w:sz w:val="24"/>
@@ -2411,9 +2465,6 @@
         <w:alias w:val="Publicatiedatum"/>
         <w:tag w:val=""/>
         <w:id w:val="2080165778"/>
-        <w:placeholder>
-          <w:docPart w:val="B724599EE9F64F0CB704DEA4197D40BA"/>
-        </w:placeholder>
         <w:dataBinding w:prefixMappings="xmlns:ns0='http://schemas.microsoft.com/office/2006/coverPageProps' " w:xpath="/ns0:CoverPageProperties[1]/ns0:PublishDate[1]" w:storeItemID="{55AF091B-3C7A-41E3-B477-F2FDAA23CFDA}"/>
         <w:date w:fullDate="2018-04-04T00:00:00Z">
           <w:dateFormat w:val="d-M-yyyy"/>
@@ -2434,7 +2485,7 @@
 </file>
 
 <file path=word/footnotes.xml><?xml version="1.0" encoding="utf-8"?>
-<w:footnotes xmlns:wpc="http://schemas.microsoft.com/office/word/2010/wordprocessingCanvas" xmlns:mo="http://schemas.microsoft.com/office/mac/office/2008/main" xmlns:mc="http://schemas.openxmlformats.org/markup-compatibility/2006" xmlns:mv="urn:schemas-microsoft-com:mac:vml" xmlns:o="urn:schemas-microsoft-com:office:office" xmlns:r="http://schemas.openxmlformats.org/officeDocument/2006/relationships" xmlns:m="http://schemas.openxmlformats.org/officeDocument/2006/math" xmlns:v="urn:schemas-microsoft-com:vml" xmlns:wp14="http://schemas.microsoft.com/office/word/2010/wordprocessingDrawing" xmlns:wp="http://schemas.openxmlformats.org/drawingml/2006/wordprocessingDrawing" xmlns:w10="urn:schemas-microsoft-com:office:word" xmlns:w="http://schemas.openxmlformats.org/wordprocessingml/2006/main" xmlns:w14="http://schemas.microsoft.com/office/word/2010/wordml" xmlns:w15="http://schemas.microsoft.com/office/word/2012/wordml" xmlns:wpg="http://schemas.microsoft.com/office/word/2010/wordprocessingGroup" xmlns:wpi="http://schemas.microsoft.com/office/word/2010/wordprocessingInk" xmlns:wne="http://schemas.microsoft.com/office/word/2006/wordml" xmlns:wps="http://schemas.microsoft.com/office/word/2010/wordprocessingShape" mc:Ignorable="w14 w15 wp14">
+<w:footnotes xmlns:wpc="http://schemas.microsoft.com/office/word/2010/wordprocessingCanvas" xmlns:cx="http://schemas.microsoft.com/office/drawing/2014/chartex" xmlns:cx1="http://schemas.microsoft.com/office/drawing/2015/9/8/chartex" xmlns:cx2="http://schemas.microsoft.com/office/drawing/2015/10/21/chartex" xmlns:cx3="http://schemas.microsoft.com/office/drawing/2016/5/9/chartex" xmlns:cx4="http://schemas.microsoft.com/office/drawing/2016/5/10/chartex" xmlns:cx5="http://schemas.microsoft.com/office/drawing/2016/5/11/chartex" xmlns:cx6="http://schemas.microsoft.com/office/drawing/2016/5/12/chartex" xmlns:cx7="http://schemas.microsoft.com/office/drawing/2016/5/13/chartex" xmlns:cx8="http://schemas.microsoft.com/office/drawing/2016/5/14/chartex" xmlns:mc="http://schemas.openxmlformats.org/markup-compatibility/2006" xmlns:aink="http://schemas.microsoft.com/office/drawing/2016/ink" xmlns:am3d="http://schemas.microsoft.com/office/drawing/2017/model3d" xmlns:o="urn:schemas-microsoft-com:office:office" xmlns:r="http://schemas.openxmlformats.org/officeDocument/2006/relationships" xmlns:m="http://schemas.openxmlformats.org/officeDocument/2006/math" xmlns:v="urn:schemas-microsoft-com:vml" xmlns:wp14="http://schemas.microsoft.com/office/word/2010/wordprocessingDrawing" xmlns:wp="http://schemas.openxmlformats.org/drawingml/2006/wordprocessingDrawing" xmlns:w10="urn:schemas-microsoft-com:office:word" xmlns:w="http://schemas.openxmlformats.org/wordprocessingml/2006/main" xmlns:w14="http://schemas.microsoft.com/office/word/2010/wordml" xmlns:w15="http://schemas.microsoft.com/office/word/2012/wordml" xmlns:w16cid="http://schemas.microsoft.com/office/word/2016/wordml/cid" xmlns:w16se="http://schemas.microsoft.com/office/word/2015/wordml/symex" xmlns:wpg="http://schemas.microsoft.com/office/word/2010/wordprocessingGroup" xmlns:wpi="http://schemas.microsoft.com/office/word/2010/wordprocessingInk" xmlns:wne="http://schemas.microsoft.com/office/word/2006/wordml" xmlns:wps="http://schemas.microsoft.com/office/word/2010/wordprocessingShape" mc:Ignorable="w14 w15 w16se w16cid wp14">
   <w:footnote w:type="separator" w:id="-1">
     <w:p>
       <w:pPr>
@@ -2459,10 +2510,10 @@
 </file>
 
 <file path=word/header1.xml><?xml version="1.0" encoding="utf-8"?>
-<w:hdr xmlns:wpc="http://schemas.microsoft.com/office/word/2010/wordprocessingCanvas" xmlns:mo="http://schemas.microsoft.com/office/mac/office/2008/main" xmlns:mc="http://schemas.openxmlformats.org/markup-compatibility/2006" xmlns:mv="urn:schemas-microsoft-com:mac:vml" xmlns:o="urn:schemas-microsoft-com:office:office" xmlns:r="http://schemas.openxmlformats.org/officeDocument/2006/relationships" xmlns:m="http://schemas.openxmlformats.org/officeDocument/2006/math" xmlns:v="urn:schemas-microsoft-com:vml" xmlns:wp14="http://schemas.microsoft.com/office/word/2010/wordprocessingDrawing" xmlns:wp="http://schemas.openxmlformats.org/drawingml/2006/wordprocessingDrawing" xmlns:w10="urn:schemas-microsoft-com:office:word" xmlns:w="http://schemas.openxmlformats.org/wordprocessingml/2006/main" xmlns:w14="http://schemas.microsoft.com/office/word/2010/wordml" xmlns:w15="http://schemas.microsoft.com/office/word/2012/wordml" xmlns:wpg="http://schemas.microsoft.com/office/word/2010/wordprocessingGroup" xmlns:wpi="http://schemas.microsoft.com/office/word/2010/wordprocessingInk" xmlns:wne="http://schemas.microsoft.com/office/word/2006/wordml" xmlns:wps="http://schemas.microsoft.com/office/word/2010/wordprocessingShape" mc:Ignorable="w14 w15 wp14">
+<w:hdr xmlns:wpc="http://schemas.microsoft.com/office/word/2010/wordprocessingCanvas" xmlns:cx="http://schemas.microsoft.com/office/drawing/2014/chartex" xmlns:cx1="http://schemas.microsoft.com/office/drawing/2015/9/8/chartex" xmlns:cx2="http://schemas.microsoft.com/office/drawing/2015/10/21/chartex" xmlns:cx3="http://schemas.microsoft.com/office/drawing/2016/5/9/chartex" xmlns:cx4="http://schemas.microsoft.com/office/drawing/2016/5/10/chartex" xmlns:cx5="http://schemas.microsoft.com/office/drawing/2016/5/11/chartex" xmlns:cx6="http://schemas.microsoft.com/office/drawing/2016/5/12/chartex" xmlns:cx7="http://schemas.microsoft.com/office/drawing/2016/5/13/chartex" xmlns:cx8="http://schemas.microsoft.com/office/drawing/2016/5/14/chartex" xmlns:mc="http://schemas.openxmlformats.org/markup-compatibility/2006" xmlns:aink="http://schemas.microsoft.com/office/drawing/2016/ink" xmlns:am3d="http://schemas.microsoft.com/office/drawing/2017/model3d" xmlns:o="urn:schemas-microsoft-com:office:office" xmlns:r="http://schemas.openxmlformats.org/officeDocument/2006/relationships" xmlns:m="http://schemas.openxmlformats.org/officeDocument/2006/math" xmlns:v="urn:schemas-microsoft-com:vml" xmlns:wp14="http://schemas.microsoft.com/office/word/2010/wordprocessingDrawing" xmlns:wp="http://schemas.openxmlformats.org/drawingml/2006/wordprocessingDrawing" xmlns:w10="urn:schemas-microsoft-com:office:word" xmlns:w="http://schemas.openxmlformats.org/wordprocessingml/2006/main" xmlns:w14="http://schemas.microsoft.com/office/word/2010/wordml" xmlns:w15="http://schemas.microsoft.com/office/word/2012/wordml" xmlns:w16cid="http://schemas.microsoft.com/office/word/2016/wordml/cid" xmlns:w16se="http://schemas.microsoft.com/office/word/2015/wordml/symex" xmlns:wpg="http://schemas.microsoft.com/office/word/2010/wordprocessingGroup" xmlns:wpi="http://schemas.microsoft.com/office/word/2010/wordprocessingInk" xmlns:wne="http://schemas.microsoft.com/office/word/2006/wordml" xmlns:wps="http://schemas.microsoft.com/office/word/2010/wordprocessingShape" mc:Ignorable="w14 w15 w16se w16cid wp14">
   <w:p>
     <w:pPr>
-      <w:pStyle w:val="Header"/>
+      <w:pStyle w:val="Koptekst"/>
     </w:pPr>
     <w:sdt>
       <w:sdtPr>
@@ -2474,17 +2525,15 @@
       </w:sdtPr>
       <w:sdtEndPr/>
       <w:sdtContent>
-        <w:proofErr w:type="spellStart"/>
         <w:r>
           <w:t>Cronesteyn</w:t>
         </w:r>
-        <w:proofErr w:type="spellEnd"/>
       </w:sdtContent>
     </w:sdt>
   </w:p>
   <w:p>
     <w:pPr>
-      <w:pStyle w:val="Header"/>
+      <w:pStyle w:val="Koptekst"/>
     </w:pPr>
     <w:r>
       <w:rPr>
@@ -2761,7 +2810,7 @@
             </wp:anchor>
           </w:drawing>
         </mc:Choice>
-        <mc:Fallback xmlns:w16se="http://schemas.microsoft.com/office/word/2015/wordml/symex" xmlns:w16cid="http://schemas.microsoft.com/office/word/2016/wordml/cid" xmlns:am3d="http://schemas.microsoft.com/office/drawing/2017/model3d" xmlns:aink="http://schemas.microsoft.com/office/drawing/2016/ink" xmlns:cx8="http://schemas.microsoft.com/office/drawing/2016/5/14/chartex" xmlns:cx7="http://schemas.microsoft.com/office/drawing/2016/5/13/chartex" xmlns:cx6="http://schemas.microsoft.com/office/drawing/2016/5/12/chartex" xmlns:cx5="http://schemas.microsoft.com/office/drawing/2016/5/11/chartex" xmlns:cx4="http://schemas.microsoft.com/office/drawing/2016/5/10/chartex" xmlns:cx3="http://schemas.microsoft.com/office/drawing/2016/5/9/chartex" xmlns:cx2="http://schemas.microsoft.com/office/drawing/2015/10/21/chartex" xmlns:cx1="http://schemas.microsoft.com/office/drawing/2015/9/8/chartex" xmlns:cx="http://schemas.microsoft.com/office/drawing/2014/chartex">
+        <mc:Fallback xmlns:mv="urn:schemas-microsoft-com:mac:vml" xmlns:mo="http://schemas.microsoft.com/office/mac/office/2008/main">
           <w:pict>
             <v:group w14:anchorId="35E0D1E5" id="Groep 7" o:spid="_x0000_s1026" style="position:absolute;margin-left:454.05pt;margin-top:17.55pt;width:72.05pt;height:708pt;z-index:-251657216;mso-width-relative:margin;mso-height-relative:margin" coordsize="9146,93726" o:gfxdata="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">
               <v:rect id="Rechthoek 8" o:spid="_x0000_s1027" style="position:absolute;width:9146;height:93726;visibility:visible;mso-wrap-style:square;v-text-anchor:middle" o:gfxdata="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" fillcolor="white [3212]" stroked="f" strokeweight="1pt">
@@ -2786,8 +2835,8 @@
 </file>
 
 <file path=word/numbering.xml><?xml version="1.0" encoding="utf-8"?>
-<w:numbering xmlns:wpc="http://schemas.microsoft.com/office/word/2010/wordprocessingCanvas" xmlns:mo="http://schemas.microsoft.com/office/mac/office/2008/main" xmlns:mc="http://schemas.openxmlformats.org/markup-compatibility/2006" xmlns:mv="urn:schemas-microsoft-com:mac:vml" xmlns:o="urn:schemas-microsoft-com:office:office" xmlns:r="http://schemas.openxmlformats.org/officeDocument/2006/relationships" xmlns:m="http://schemas.openxmlformats.org/officeDocument/2006/math" xmlns:v="urn:schemas-microsoft-com:vml" xmlns:wp14="http://schemas.microsoft.com/office/word/2010/wordprocessingDrawing" xmlns:wp="http://schemas.openxmlformats.org/drawingml/2006/wordprocessingDrawing" xmlns:w10="urn:schemas-microsoft-com:office:word" xmlns:w="http://schemas.openxmlformats.org/wordprocessingml/2006/main" xmlns:w14="http://schemas.microsoft.com/office/word/2010/wordml" xmlns:w15="http://schemas.microsoft.com/office/word/2012/wordml" xmlns:wpg="http://schemas.microsoft.com/office/word/2010/wordprocessingGroup" xmlns:wpi="http://schemas.microsoft.com/office/word/2010/wordprocessingInk" xmlns:wne="http://schemas.microsoft.com/office/word/2006/wordml" xmlns:wps="http://schemas.microsoft.com/office/word/2010/wordprocessingShape" mc:Ignorable="w14 w15 wp14">
-  <w:abstractNum w:abstractNumId="0">
+<w:numbering xmlns:wpc="http://schemas.microsoft.com/office/word/2010/wordprocessingCanvas" xmlns:cx="http://schemas.microsoft.com/office/drawing/2014/chartex" xmlns:cx1="http://schemas.microsoft.com/office/drawing/2015/9/8/chartex" xmlns:cx2="http://schemas.microsoft.com/office/drawing/2015/10/21/chartex" xmlns:cx3="http://schemas.microsoft.com/office/drawing/2016/5/9/chartex" xmlns:cx4="http://schemas.microsoft.com/office/drawing/2016/5/10/chartex" xmlns:cx5="http://schemas.microsoft.com/office/drawing/2016/5/11/chartex" xmlns:cx6="http://schemas.microsoft.com/office/drawing/2016/5/12/chartex" xmlns:cx7="http://schemas.microsoft.com/office/drawing/2016/5/13/chartex" xmlns:cx8="http://schemas.microsoft.com/office/drawing/2016/5/14/chartex" xmlns:mc="http://schemas.openxmlformats.org/markup-compatibility/2006" xmlns:aink="http://schemas.microsoft.com/office/drawing/2016/ink" xmlns:am3d="http://schemas.microsoft.com/office/drawing/2017/model3d" xmlns:o="urn:schemas-microsoft-com:office:office" xmlns:r="http://schemas.openxmlformats.org/officeDocument/2006/relationships" xmlns:m="http://schemas.openxmlformats.org/officeDocument/2006/math" xmlns:v="urn:schemas-microsoft-com:vml" xmlns:wp14="http://schemas.microsoft.com/office/word/2010/wordprocessingDrawing" xmlns:wp="http://schemas.openxmlformats.org/drawingml/2006/wordprocessingDrawing" xmlns:w10="urn:schemas-microsoft-com:office:word" xmlns:w="http://schemas.openxmlformats.org/wordprocessingml/2006/main" xmlns:w14="http://schemas.microsoft.com/office/word/2010/wordml" xmlns:w15="http://schemas.microsoft.com/office/word/2012/wordml" xmlns:w16cid="http://schemas.microsoft.com/office/word/2016/wordml/cid" xmlns:w16se="http://schemas.microsoft.com/office/word/2015/wordml/symex" xmlns:wpg="http://schemas.microsoft.com/office/word/2010/wordprocessingGroup" xmlns:wpi="http://schemas.microsoft.com/office/word/2010/wordprocessingInk" xmlns:wne="http://schemas.microsoft.com/office/word/2006/wordml" xmlns:wps="http://schemas.microsoft.com/office/word/2010/wordprocessingShape" mc:Ignorable="w14 w15 w16se w16cid wp14">
+  <w:abstractNum w:abstractNumId="0" w15:restartNumberingAfterBreak="0">
     <w:nsid w:val="13236B65"/>
     <w:multiLevelType w:val="hybridMultilevel"/>
     <w:tmpl w:val="8D684E0E"/>
@@ -2900,7 +2949,7 @@
       </w:rPr>
     </w:lvl>
   </w:abstractNum>
-  <w:abstractNum w:abstractNumId="1">
+  <w:abstractNum w:abstractNumId="1" w15:restartNumberingAfterBreak="0">
     <w:nsid w:val="56205A70"/>
     <w:multiLevelType w:val="hybridMultilevel"/>
     <w:tmpl w:val="6CEE8756"/>
@@ -2986,7 +3035,7 @@
       </w:pPr>
     </w:lvl>
   </w:abstractNum>
-  <w:abstractNum w:abstractNumId="2">
+  <w:abstractNum w:abstractNumId="2" w15:restartNumberingAfterBreak="0">
     <w:nsid w:val="6AE51AAE"/>
     <w:multiLevelType w:val="hybridMultilevel"/>
     <w:tmpl w:val="F4CA9DF2"/>
@@ -3099,7 +3148,7 @@
       </w:rPr>
     </w:lvl>
   </w:abstractNum>
-  <w:abstractNum w:abstractNumId="3">
+  <w:abstractNum w:abstractNumId="3" w15:restartNumberingAfterBreak="0">
     <w:nsid w:val="6AEB7D6F"/>
     <w:multiLevelType w:val="hybridMultilevel"/>
     <w:tmpl w:val="4B16198E"/>
@@ -3212,7 +3261,7 @@
       </w:rPr>
     </w:lvl>
   </w:abstractNum>
-  <w:abstractNum w:abstractNumId="4">
+  <w:abstractNum w:abstractNumId="4" w15:restartNumberingAfterBreak="0">
     <w:nsid w:val="728E013A"/>
     <w:multiLevelType w:val="hybridMultilevel"/>
     <w:tmpl w:val="F35A7770"/>
@@ -3325,7 +3374,7 @@
       </w:rPr>
     </w:lvl>
   </w:abstractNum>
-  <w:abstractNum w:abstractNumId="5">
+  <w:abstractNum w:abstractNumId="5" w15:restartNumberingAfterBreak="0">
     <w:nsid w:val="7A23661C"/>
     <w:multiLevelType w:val="hybridMultilevel"/>
     <w:tmpl w:val="23DE5EDA"/>
@@ -3459,7 +3508,7 @@
 </file>
 
 <file path=word/styles.xml><?xml version="1.0" encoding="utf-8"?>
-<w:styles xmlns:mc="http://schemas.openxmlformats.org/markup-compatibility/2006" xmlns:r="http://schemas.openxmlformats.org/officeDocument/2006/relationships" xmlns:w="http://schemas.openxmlformats.org/wordprocessingml/2006/main" xmlns:w14="http://schemas.microsoft.com/office/word/2010/wordml" xmlns:w15="http://schemas.microsoft.com/office/word/2012/wordml" mc:Ignorable="w14 w15">
+<w:styles xmlns:mc="http://schemas.openxmlformats.org/markup-compatibility/2006" xmlns:r="http://schemas.openxmlformats.org/officeDocument/2006/relationships" xmlns:w="http://schemas.openxmlformats.org/wordprocessingml/2006/main" xmlns:w14="http://schemas.microsoft.com/office/word/2010/wordml" xmlns:w15="http://schemas.microsoft.com/office/word/2012/wordml" xmlns:w16cid="http://schemas.microsoft.com/office/word/2016/wordml/cid" xmlns:w16se="http://schemas.microsoft.com/office/word/2015/wordml/symex" mc:Ignorable="w14 w15 w16se w16cid">
   <w:docDefaults>
     <w:rPrDefault>
       <w:rPr>
@@ -3473,7 +3522,7 @@
       </w:pPr>
     </w:pPrDefault>
   </w:docDefaults>
-  <w:latentStyles w:defLockedState="0" w:defUIPriority="99" w:defSemiHidden="0" w:defUnhideWhenUsed="0" w:defQFormat="0" w:count="382">
+  <w:latentStyles w:defLockedState="0" w:defUIPriority="99" w:defSemiHidden="0" w:defUnhideWhenUsed="0" w:defQFormat="0" w:count="375">
     <w:lsdException w:name="Normal" w:uiPriority="0" w:qFormat="1"/>
     <w:lsdException w:name="heading 1" w:uiPriority="9" w:qFormat="1"/>
     <w:lsdException w:name="heading 2" w:semiHidden="1" w:uiPriority="9" w:unhideWhenUsed="1" w:qFormat="1"/>
@@ -3848,16 +3897,16 @@
     <w:lsdException w:name="Mention" w:semiHidden="1" w:unhideWhenUsed="1"/>
     <w:lsdException w:name="Smart Hyperlink" w:semiHidden="1" w:unhideWhenUsed="1"/>
   </w:latentStyles>
-  <w:style w:type="paragraph" w:default="1" w:styleId="Normal">
+  <w:style w:type="paragraph" w:default="1" w:styleId="Standaard">
     <w:name w:val="Normal"/>
     <w:qFormat/>
     <w:rsid w:val="007F65CB"/>
   </w:style>
-  <w:style w:type="paragraph" w:styleId="Heading1">
+  <w:style w:type="paragraph" w:styleId="Kop1">
     <w:name w:val="heading 1"/>
-    <w:basedOn w:val="Normal"/>
-    <w:next w:val="Normal"/>
-    <w:link w:val="Heading1Char"/>
+    <w:basedOn w:val="Standaard"/>
+    <w:next w:val="Standaard"/>
+    <w:link w:val="Kop1Char"/>
     <w:autoRedefine/>
     <w:uiPriority w:val="9"/>
     <w:qFormat/>
@@ -3881,11 +3930,11 @@
       <w:szCs w:val="44"/>
     </w:rPr>
   </w:style>
-  <w:style w:type="paragraph" w:styleId="Heading2">
+  <w:style w:type="paragraph" w:styleId="Kop2">
     <w:name w:val="heading 2"/>
-    <w:basedOn w:val="Normal"/>
-    <w:next w:val="Normal"/>
-    <w:link w:val="Heading2Char"/>
+    <w:basedOn w:val="Standaard"/>
+    <w:next w:val="Standaard"/>
+    <w:link w:val="Kop2Char"/>
     <w:uiPriority w:val="9"/>
     <w:semiHidden/>
     <w:unhideWhenUsed/>
@@ -3907,11 +3956,11 @@
       <w:spacing w:val="15"/>
     </w:rPr>
   </w:style>
-  <w:style w:type="paragraph" w:styleId="Heading3">
+  <w:style w:type="paragraph" w:styleId="Kop3">
     <w:name w:val="heading 3"/>
-    <w:basedOn w:val="Normal"/>
-    <w:next w:val="Normal"/>
-    <w:link w:val="Heading3Char"/>
+    <w:basedOn w:val="Standaard"/>
+    <w:next w:val="Standaard"/>
+    <w:link w:val="Kop3Char"/>
     <w:uiPriority w:val="9"/>
     <w:semiHidden/>
     <w:unhideWhenUsed/>
@@ -3930,11 +3979,11 @@
       <w:spacing w:val="15"/>
     </w:rPr>
   </w:style>
-  <w:style w:type="paragraph" w:styleId="Heading4">
+  <w:style w:type="paragraph" w:styleId="Kop4">
     <w:name w:val="heading 4"/>
-    <w:basedOn w:val="Normal"/>
-    <w:next w:val="Normal"/>
-    <w:link w:val="Heading4Char"/>
+    <w:basedOn w:val="Standaard"/>
+    <w:next w:val="Standaard"/>
+    <w:link w:val="Kop4Char"/>
     <w:uiPriority w:val="9"/>
     <w:semiHidden/>
     <w:unhideWhenUsed/>
@@ -3953,11 +4002,11 @@
       <w:spacing w:val="10"/>
     </w:rPr>
   </w:style>
-  <w:style w:type="paragraph" w:styleId="Heading5">
+  <w:style w:type="paragraph" w:styleId="Kop5">
     <w:name w:val="heading 5"/>
-    <w:basedOn w:val="Normal"/>
-    <w:next w:val="Normal"/>
-    <w:link w:val="Heading5Char"/>
+    <w:basedOn w:val="Standaard"/>
+    <w:next w:val="Standaard"/>
+    <w:link w:val="Kop5Char"/>
     <w:uiPriority w:val="9"/>
     <w:semiHidden/>
     <w:unhideWhenUsed/>
@@ -3976,11 +4025,11 @@
       <w:spacing w:val="10"/>
     </w:rPr>
   </w:style>
-  <w:style w:type="paragraph" w:styleId="Heading6">
+  <w:style w:type="paragraph" w:styleId="Kop6">
     <w:name w:val="heading 6"/>
-    <w:basedOn w:val="Normal"/>
-    <w:next w:val="Normal"/>
-    <w:link w:val="Heading6Char"/>
+    <w:basedOn w:val="Standaard"/>
+    <w:next w:val="Standaard"/>
+    <w:link w:val="Kop6Char"/>
     <w:uiPriority w:val="9"/>
     <w:semiHidden/>
     <w:unhideWhenUsed/>
@@ -3999,11 +4048,11 @@
       <w:spacing w:val="10"/>
     </w:rPr>
   </w:style>
-  <w:style w:type="paragraph" w:styleId="Heading7">
+  <w:style w:type="paragraph" w:styleId="Kop7">
     <w:name w:val="heading 7"/>
-    <w:basedOn w:val="Normal"/>
-    <w:next w:val="Normal"/>
-    <w:link w:val="Heading7Char"/>
+    <w:basedOn w:val="Standaard"/>
+    <w:next w:val="Standaard"/>
+    <w:link w:val="Kop7Char"/>
     <w:uiPriority w:val="9"/>
     <w:semiHidden/>
     <w:unhideWhenUsed/>
@@ -4019,11 +4068,11 @@
       <w:spacing w:val="10"/>
     </w:rPr>
   </w:style>
-  <w:style w:type="paragraph" w:styleId="Heading8">
+  <w:style w:type="paragraph" w:styleId="Kop8">
     <w:name w:val="heading 8"/>
-    <w:basedOn w:val="Normal"/>
-    <w:next w:val="Normal"/>
-    <w:link w:val="Heading8Char"/>
+    <w:basedOn w:val="Standaard"/>
+    <w:next w:val="Standaard"/>
+    <w:link w:val="Kop8Char"/>
     <w:uiPriority w:val="9"/>
     <w:semiHidden/>
     <w:unhideWhenUsed/>
@@ -4040,11 +4089,11 @@
       <w:szCs w:val="18"/>
     </w:rPr>
   </w:style>
-  <w:style w:type="paragraph" w:styleId="Heading9">
+  <w:style w:type="paragraph" w:styleId="Kop9">
     <w:name w:val="heading 9"/>
-    <w:basedOn w:val="Normal"/>
-    <w:next w:val="Normal"/>
-    <w:link w:val="Heading9Char"/>
+    <w:basedOn w:val="Standaard"/>
+    <w:next w:val="Standaard"/>
+    <w:link w:val="Kop9Char"/>
     <w:uiPriority w:val="9"/>
     <w:semiHidden/>
     <w:unhideWhenUsed/>
@@ -4063,13 +4112,13 @@
       <w:szCs w:val="18"/>
     </w:rPr>
   </w:style>
-  <w:style w:type="character" w:default="1" w:styleId="DefaultParagraphFont">
+  <w:style w:type="character" w:default="1" w:styleId="Standaardalinea-lettertype">
     <w:name w:val="Default Paragraph Font"/>
     <w:uiPriority w:val="1"/>
     <w:semiHidden/>
     <w:unhideWhenUsed/>
   </w:style>
-  <w:style w:type="table" w:default="1" w:styleId="TableNormal">
+  <w:style w:type="table" w:default="1" w:styleId="Standaardtabel">
     <w:name w:val="Normal Table"/>
     <w:uiPriority w:val="99"/>
     <w:semiHidden/>
@@ -4084,15 +4133,15 @@
       </w:tblCellMar>
     </w:tblPr>
   </w:style>
-  <w:style w:type="numbering" w:default="1" w:styleId="NoList">
+  <w:style w:type="numbering" w:default="1" w:styleId="Geenlijst">
     <w:name w:val="No List"/>
     <w:uiPriority w:val="99"/>
     <w:semiHidden/>
     <w:unhideWhenUsed/>
   </w:style>
-  <w:style w:type="paragraph" w:styleId="ListParagraph">
+  <w:style w:type="paragraph" w:styleId="Lijstalinea">
     <w:name w:val="List Paragraph"/>
-    <w:basedOn w:val="Normal"/>
+    <w:basedOn w:val="Standaard"/>
     <w:uiPriority w:val="34"/>
     <w:qFormat/>
     <w:rsid w:val="000C0D3C"/>
@@ -4101,10 +4150,10 @@
       <w:contextualSpacing/>
     </w:pPr>
   </w:style>
-  <w:style w:type="character" w:customStyle="1" w:styleId="Heading1Char">
-    <w:name w:val="Heading 1 Char"/>
-    <w:basedOn w:val="DefaultParagraphFont"/>
-    <w:link w:val="Heading1"/>
+  <w:style w:type="character" w:customStyle="1" w:styleId="Kop1Char">
+    <w:name w:val="Kop 1 Char"/>
+    <w:basedOn w:val="Standaardalinea-lettertype"/>
+    <w:link w:val="Kop1"/>
     <w:uiPriority w:val="9"/>
     <w:rsid w:val="007F65CB"/>
     <w:rPr>
@@ -4116,10 +4165,10 @@
       <w:shd w:val="clear" w:color="auto" w:fill="5B9BD5" w:themeFill="accent1"/>
     </w:rPr>
   </w:style>
-  <w:style w:type="paragraph" w:styleId="TOCHeading">
+  <w:style w:type="paragraph" w:styleId="Kopvaninhoudsopgave">
     <w:name w:val="TOC Heading"/>
-    <w:basedOn w:val="Heading1"/>
-    <w:next w:val="Normal"/>
+    <w:basedOn w:val="Kop1"/>
+    <w:next w:val="Standaard"/>
     <w:uiPriority w:val="39"/>
     <w:unhideWhenUsed/>
     <w:qFormat/>
@@ -4128,10 +4177,10 @@
       <w:outlineLvl w:val="9"/>
     </w:pPr>
   </w:style>
-  <w:style w:type="paragraph" w:styleId="TOC1">
+  <w:style w:type="paragraph" w:styleId="Inhopg1">
     <w:name w:val="toc 1"/>
-    <w:basedOn w:val="Normal"/>
-    <w:next w:val="Normal"/>
+    <w:basedOn w:val="Standaard"/>
+    <w:next w:val="Standaard"/>
     <w:autoRedefine/>
     <w:uiPriority w:val="39"/>
     <w:unhideWhenUsed/>
@@ -4148,7 +4197,7 @@
   </w:style>
   <w:style w:type="character" w:styleId="Hyperlink">
     <w:name w:val="Hyperlink"/>
-    <w:basedOn w:val="DefaultParagraphFont"/>
+    <w:basedOn w:val="Standaardalinea-lettertype"/>
     <w:uiPriority w:val="99"/>
     <w:unhideWhenUsed/>
     <w:rsid w:val="000C0D3C"/>
@@ -4157,10 +4206,10 @@
       <w:u w:val="single"/>
     </w:rPr>
   </w:style>
-  <w:style w:type="paragraph" w:styleId="TOC2">
+  <w:style w:type="paragraph" w:styleId="Inhopg2">
     <w:name w:val="toc 2"/>
-    <w:basedOn w:val="Normal"/>
-    <w:next w:val="Normal"/>
+    <w:basedOn w:val="Standaard"/>
+    <w:next w:val="Standaard"/>
     <w:autoRedefine/>
     <w:uiPriority w:val="39"/>
     <w:unhideWhenUsed/>
@@ -4174,10 +4223,10 @@
       <w:smallCaps/>
     </w:rPr>
   </w:style>
-  <w:style w:type="paragraph" w:styleId="TOC3">
+  <w:style w:type="paragraph" w:styleId="Inhopg3">
     <w:name w:val="toc 3"/>
-    <w:basedOn w:val="Normal"/>
-    <w:next w:val="Normal"/>
+    <w:basedOn w:val="Standaard"/>
+    <w:next w:val="Standaard"/>
     <w:autoRedefine/>
     <w:uiPriority w:val="39"/>
     <w:unhideWhenUsed/>
@@ -4192,10 +4241,10 @@
       <w:iCs/>
     </w:rPr>
   </w:style>
-  <w:style w:type="paragraph" w:styleId="TOC4">
+  <w:style w:type="paragraph" w:styleId="Inhopg4">
     <w:name w:val="toc 4"/>
-    <w:basedOn w:val="Normal"/>
-    <w:next w:val="Normal"/>
+    <w:basedOn w:val="Standaard"/>
+    <w:next w:val="Standaard"/>
     <w:autoRedefine/>
     <w:uiPriority w:val="39"/>
     <w:unhideWhenUsed/>
@@ -4210,10 +4259,10 @@
       <w:szCs w:val="18"/>
     </w:rPr>
   </w:style>
-  <w:style w:type="paragraph" w:styleId="TOC5">
+  <w:style w:type="paragraph" w:styleId="Inhopg5">
     <w:name w:val="toc 5"/>
-    <w:basedOn w:val="Normal"/>
-    <w:next w:val="Normal"/>
+    <w:basedOn w:val="Standaard"/>
+    <w:next w:val="Standaard"/>
     <w:autoRedefine/>
     <w:uiPriority w:val="39"/>
     <w:unhideWhenUsed/>
@@ -4228,10 +4277,10 @@
       <w:szCs w:val="18"/>
     </w:rPr>
   </w:style>
-  <w:style w:type="paragraph" w:styleId="TOC6">
+  <w:style w:type="paragraph" w:styleId="Inhopg6">
     <w:name w:val="toc 6"/>
-    <w:basedOn w:val="Normal"/>
-    <w:next w:val="Normal"/>
+    <w:basedOn w:val="Standaard"/>
+    <w:next w:val="Standaard"/>
     <w:autoRedefine/>
     <w:uiPriority w:val="39"/>
     <w:unhideWhenUsed/>
@@ -4246,10 +4295,10 @@
       <w:szCs w:val="18"/>
     </w:rPr>
   </w:style>
-  <w:style w:type="paragraph" w:styleId="TOC7">
+  <w:style w:type="paragraph" w:styleId="Inhopg7">
     <w:name w:val="toc 7"/>
-    <w:basedOn w:val="Normal"/>
-    <w:next w:val="Normal"/>
+    <w:basedOn w:val="Standaard"/>
+    <w:next w:val="Standaard"/>
     <w:autoRedefine/>
     <w:uiPriority w:val="39"/>
     <w:unhideWhenUsed/>
@@ -4264,10 +4313,10 @@
       <w:szCs w:val="18"/>
     </w:rPr>
   </w:style>
-  <w:style w:type="paragraph" w:styleId="TOC8">
+  <w:style w:type="paragraph" w:styleId="Inhopg8">
     <w:name w:val="toc 8"/>
-    <w:basedOn w:val="Normal"/>
-    <w:next w:val="Normal"/>
+    <w:basedOn w:val="Standaard"/>
+    <w:next w:val="Standaard"/>
     <w:autoRedefine/>
     <w:uiPriority w:val="39"/>
     <w:unhideWhenUsed/>
@@ -4282,10 +4331,10 @@
       <w:szCs w:val="18"/>
     </w:rPr>
   </w:style>
-  <w:style w:type="paragraph" w:styleId="TOC9">
+  <w:style w:type="paragraph" w:styleId="Inhopg9">
     <w:name w:val="toc 9"/>
-    <w:basedOn w:val="Normal"/>
-    <w:next w:val="Normal"/>
+    <w:basedOn w:val="Standaard"/>
+    <w:next w:val="Standaard"/>
     <w:autoRedefine/>
     <w:uiPriority w:val="39"/>
     <w:unhideWhenUsed/>
@@ -4300,9 +4349,9 @@
       <w:szCs w:val="18"/>
     </w:rPr>
   </w:style>
-  <w:style w:type="paragraph" w:styleId="NoSpacing">
+  <w:style w:type="paragraph" w:styleId="Geenafstand">
     <w:name w:val="No Spacing"/>
-    <w:link w:val="NoSpacingChar"/>
+    <w:link w:val="GeenafstandChar"/>
     <w:uiPriority w:val="1"/>
     <w:qFormat/>
     <w:rsid w:val="007F65CB"/>
@@ -4310,10 +4359,10 @@
       <w:spacing w:after="0" w:line="240" w:lineRule="auto"/>
     </w:pPr>
   </w:style>
-  <w:style w:type="paragraph" w:styleId="Header">
+  <w:style w:type="paragraph" w:styleId="Koptekst">
     <w:name w:val="header"/>
-    <w:basedOn w:val="Normal"/>
-    <w:link w:val="HeaderChar"/>
+    <w:basedOn w:val="Standaard"/>
+    <w:link w:val="KoptekstChar"/>
     <w:uiPriority w:val="99"/>
     <w:unhideWhenUsed/>
     <w:rsid w:val="007F65CB"/>
@@ -4325,20 +4374,20 @@
       <w:spacing w:after="0" w:line="240" w:lineRule="auto"/>
     </w:pPr>
   </w:style>
-  <w:style w:type="character" w:customStyle="1" w:styleId="HeaderChar">
-    <w:name w:val="Header Char"/>
-    <w:basedOn w:val="DefaultParagraphFont"/>
-    <w:link w:val="Header"/>
+  <w:style w:type="character" w:customStyle="1" w:styleId="KoptekstChar">
+    <w:name w:val="Koptekst Char"/>
+    <w:basedOn w:val="Standaardalinea-lettertype"/>
+    <w:link w:val="Koptekst"/>
     <w:uiPriority w:val="99"/>
     <w:rsid w:val="007F65CB"/>
     <w:rPr>
       <w:lang w:val="en-GB"/>
     </w:rPr>
   </w:style>
-  <w:style w:type="paragraph" w:styleId="Footer">
+  <w:style w:type="paragraph" w:styleId="Voettekst">
     <w:name w:val="footer"/>
-    <w:basedOn w:val="Normal"/>
-    <w:link w:val="FooterChar"/>
+    <w:basedOn w:val="Standaard"/>
+    <w:link w:val="VoettekstChar"/>
     <w:uiPriority w:val="99"/>
     <w:unhideWhenUsed/>
     <w:rsid w:val="007F65CB"/>
@@ -4350,19 +4399,19 @@
       <w:spacing w:after="0" w:line="240" w:lineRule="auto"/>
     </w:pPr>
   </w:style>
-  <w:style w:type="character" w:customStyle="1" w:styleId="FooterChar">
-    <w:name w:val="Footer Char"/>
-    <w:basedOn w:val="DefaultParagraphFont"/>
-    <w:link w:val="Footer"/>
+  <w:style w:type="character" w:customStyle="1" w:styleId="VoettekstChar">
+    <w:name w:val="Voettekst Char"/>
+    <w:basedOn w:val="Standaardalinea-lettertype"/>
+    <w:link w:val="Voettekst"/>
     <w:uiPriority w:val="99"/>
     <w:rsid w:val="007F65CB"/>
     <w:rPr>
       <w:lang w:val="en-GB"/>
     </w:rPr>
   </w:style>
-  <w:style w:type="table" w:styleId="PlainTable3">
+  <w:style w:type="table" w:styleId="Onopgemaaktetabel3">
     <w:name w:val="Plain Table 3"/>
-    <w:basedOn w:val="TableNormal"/>
+    <w:basedOn w:val="Standaardtabel"/>
     <w:uiPriority w:val="43"/>
     <w:rsid w:val="007F65CB"/>
     <w:pPr>
@@ -4371,13 +4420,6 @@
     <w:tblPr>
       <w:tblStyleRowBandSize w:val="1"/>
       <w:tblStyleColBandSize w:val="1"/>
-      <w:tblInd w:w="0" w:type="dxa"/>
-      <w:tblCellMar>
-        <w:top w:w="0" w:type="dxa"/>
-        <w:left w:w="108" w:type="dxa"/>
-        <w:bottom w:w="0" w:type="dxa"/>
-        <w:right w:w="108" w:type="dxa"/>
-      </w:tblCellMar>
     </w:tblPr>
     <w:tblStylePr w:type="firstRow">
       <w:rPr>
@@ -4460,9 +4502,9 @@
       </w:tcPr>
     </w:tblStylePr>
   </w:style>
-  <w:style w:type="table" w:styleId="PlainTable4">
+  <w:style w:type="table" w:styleId="Onopgemaaktetabel4">
     <w:name w:val="Plain Table 4"/>
-    <w:basedOn w:val="TableNormal"/>
+    <w:basedOn w:val="Standaardtabel"/>
     <w:uiPriority w:val="44"/>
     <w:rsid w:val="007F65CB"/>
     <w:pPr>
@@ -4471,13 +4513,6 @@
     <w:tblPr>
       <w:tblStyleRowBandSize w:val="1"/>
       <w:tblStyleColBandSize w:val="1"/>
-      <w:tblInd w:w="0" w:type="dxa"/>
-      <w:tblCellMar>
-        <w:top w:w="0" w:type="dxa"/>
-        <w:left w:w="108" w:type="dxa"/>
-        <w:bottom w:w="0" w:type="dxa"/>
-        <w:right w:w="108" w:type="dxa"/>
-      </w:tblCellMar>
     </w:tblPr>
     <w:tblStylePr w:type="firstRow">
       <w:rPr>
@@ -4516,16 +4551,15 @@
       </w:tcPr>
     </w:tblStylePr>
   </w:style>
-  <w:style w:type="table" w:styleId="TableGrid">
+  <w:style w:type="table" w:styleId="Tabelraster">
     <w:name w:val="Table Grid"/>
-    <w:basedOn w:val="TableNormal"/>
+    <w:basedOn w:val="Standaardtabel"/>
     <w:uiPriority w:val="39"/>
     <w:rsid w:val="007F65CB"/>
     <w:pPr>
       <w:spacing w:after="0" w:line="240" w:lineRule="auto"/>
     </w:pPr>
     <w:tblPr>
-      <w:tblInd w:w="0" w:type="dxa"/>
       <w:tblBorders>
         <w:top w:val="single" w:sz="4" w:space="0" w:color="auto"/>
         <w:left w:val="single" w:sz="4" w:space="0" w:color="auto"/>
@@ -4534,17 +4568,11 @@
         <w:insideH w:val="single" w:sz="4" w:space="0" w:color="auto"/>
         <w:insideV w:val="single" w:sz="4" w:space="0" w:color="auto"/>
       </w:tblBorders>
-      <w:tblCellMar>
-        <w:top w:w="0" w:type="dxa"/>
-        <w:left w:w="108" w:type="dxa"/>
-        <w:bottom w:w="0" w:type="dxa"/>
-        <w:right w:w="108" w:type="dxa"/>
-      </w:tblCellMar>
     </w:tblPr>
   </w:style>
-  <w:style w:type="table" w:styleId="GridTable5Dark-Accent5">
+  <w:style w:type="table" w:styleId="Rastertabel5donker-Accent5">
     <w:name w:val="Grid Table 5 Dark Accent 5"/>
-    <w:basedOn w:val="TableNormal"/>
+    <w:basedOn w:val="Standaardtabel"/>
     <w:uiPriority w:val="50"/>
     <w:rsid w:val="007F65CB"/>
     <w:pPr>
@@ -4553,13 +4581,6 @@
     <w:tblPr>
       <w:tblStyleRowBandSize w:val="1"/>
       <w:tblStyleColBandSize w:val="1"/>
-      <w:tblInd w:w="0" w:type="dxa"/>
-      <w:tblCellMar>
-        <w:top w:w="0" w:type="dxa"/>
-        <w:left w:w="108" w:type="dxa"/>
-        <w:bottom w:w="0" w:type="dxa"/>
-        <w:right w:w="108" w:type="dxa"/>
-      </w:tblCellMar>
     </w:tblPr>
     <w:tcPr>
       <w:shd w:val="clear" w:color="auto" w:fill="D9E2F3" w:themeFill="accent5" w:themeFillTint="33"/>
@@ -4647,10 +4668,10 @@
       </w:tcPr>
     </w:tblStylePr>
   </w:style>
-  <w:style w:type="character" w:customStyle="1" w:styleId="Heading2Char">
-    <w:name w:val="Heading 2 Char"/>
-    <w:basedOn w:val="DefaultParagraphFont"/>
-    <w:link w:val="Heading2"/>
+  <w:style w:type="character" w:customStyle="1" w:styleId="Kop2Char">
+    <w:name w:val="Kop 2 Char"/>
+    <w:basedOn w:val="Standaardalinea-lettertype"/>
+    <w:link w:val="Kop2"/>
     <w:uiPriority w:val="9"/>
     <w:semiHidden/>
     <w:rsid w:val="007F65CB"/>
@@ -4660,10 +4681,10 @@
       <w:shd w:val="clear" w:color="auto" w:fill="DEEAF6" w:themeFill="accent1" w:themeFillTint="33"/>
     </w:rPr>
   </w:style>
-  <w:style w:type="character" w:customStyle="1" w:styleId="Heading3Char">
-    <w:name w:val="Heading 3 Char"/>
-    <w:basedOn w:val="DefaultParagraphFont"/>
-    <w:link w:val="Heading3"/>
+  <w:style w:type="character" w:customStyle="1" w:styleId="Kop3Char">
+    <w:name w:val="Kop 3 Char"/>
+    <w:basedOn w:val="Standaardalinea-lettertype"/>
+    <w:link w:val="Kop3"/>
     <w:uiPriority w:val="9"/>
     <w:semiHidden/>
     <w:rsid w:val="007F65CB"/>
@@ -4673,10 +4694,10 @@
       <w:spacing w:val="15"/>
     </w:rPr>
   </w:style>
-  <w:style w:type="character" w:customStyle="1" w:styleId="Heading4Char">
-    <w:name w:val="Heading 4 Char"/>
-    <w:basedOn w:val="DefaultParagraphFont"/>
-    <w:link w:val="Heading4"/>
+  <w:style w:type="character" w:customStyle="1" w:styleId="Kop4Char">
+    <w:name w:val="Kop 4 Char"/>
+    <w:basedOn w:val="Standaardalinea-lettertype"/>
+    <w:link w:val="Kop4"/>
     <w:uiPriority w:val="9"/>
     <w:semiHidden/>
     <w:rsid w:val="007F65CB"/>
@@ -4686,10 +4707,10 @@
       <w:spacing w:val="10"/>
     </w:rPr>
   </w:style>
-  <w:style w:type="character" w:customStyle="1" w:styleId="Heading5Char">
-    <w:name w:val="Heading 5 Char"/>
-    <w:basedOn w:val="DefaultParagraphFont"/>
-    <w:link w:val="Heading5"/>
+  <w:style w:type="character" w:customStyle="1" w:styleId="Kop5Char">
+    <w:name w:val="Kop 5 Char"/>
+    <w:basedOn w:val="Standaardalinea-lettertype"/>
+    <w:link w:val="Kop5"/>
     <w:uiPriority w:val="9"/>
     <w:semiHidden/>
     <w:rsid w:val="007F65CB"/>
@@ -4699,10 +4720,10 @@
       <w:spacing w:val="10"/>
     </w:rPr>
   </w:style>
-  <w:style w:type="character" w:customStyle="1" w:styleId="Heading6Char">
-    <w:name w:val="Heading 6 Char"/>
-    <w:basedOn w:val="DefaultParagraphFont"/>
-    <w:link w:val="Heading6"/>
+  <w:style w:type="character" w:customStyle="1" w:styleId="Kop6Char">
+    <w:name w:val="Kop 6 Char"/>
+    <w:basedOn w:val="Standaardalinea-lettertype"/>
+    <w:link w:val="Kop6"/>
     <w:uiPriority w:val="9"/>
     <w:semiHidden/>
     <w:rsid w:val="007F65CB"/>
@@ -4712,10 +4733,10 @@
       <w:spacing w:val="10"/>
     </w:rPr>
   </w:style>
-  <w:style w:type="character" w:customStyle="1" w:styleId="Heading7Char">
-    <w:name w:val="Heading 7 Char"/>
-    <w:basedOn w:val="DefaultParagraphFont"/>
-    <w:link w:val="Heading7"/>
+  <w:style w:type="character" w:customStyle="1" w:styleId="Kop7Char">
+    <w:name w:val="Kop 7 Char"/>
+    <w:basedOn w:val="Standaardalinea-lettertype"/>
+    <w:link w:val="Kop7"/>
     <w:uiPriority w:val="9"/>
     <w:semiHidden/>
     <w:rsid w:val="007F65CB"/>
@@ -4725,10 +4746,10 @@
       <w:spacing w:val="10"/>
     </w:rPr>
   </w:style>
-  <w:style w:type="character" w:customStyle="1" w:styleId="Heading8Char">
-    <w:name w:val="Heading 8 Char"/>
-    <w:basedOn w:val="DefaultParagraphFont"/>
-    <w:link w:val="Heading8"/>
+  <w:style w:type="character" w:customStyle="1" w:styleId="Kop8Char">
+    <w:name w:val="Kop 8 Char"/>
+    <w:basedOn w:val="Standaardalinea-lettertype"/>
+    <w:link w:val="Kop8"/>
     <w:uiPriority w:val="9"/>
     <w:semiHidden/>
     <w:rsid w:val="007F65CB"/>
@@ -4739,10 +4760,10 @@
       <w:szCs w:val="18"/>
     </w:rPr>
   </w:style>
-  <w:style w:type="character" w:customStyle="1" w:styleId="Heading9Char">
-    <w:name w:val="Heading 9 Char"/>
-    <w:basedOn w:val="DefaultParagraphFont"/>
-    <w:link w:val="Heading9"/>
+  <w:style w:type="character" w:customStyle="1" w:styleId="Kop9Char">
+    <w:name w:val="Kop 9 Char"/>
+    <w:basedOn w:val="Standaardalinea-lettertype"/>
+    <w:link w:val="Kop9"/>
     <w:uiPriority w:val="9"/>
     <w:semiHidden/>
     <w:rsid w:val="007F65CB"/>
@@ -4755,10 +4776,10 @@
       <w:szCs w:val="18"/>
     </w:rPr>
   </w:style>
-  <w:style w:type="paragraph" w:styleId="Caption">
+  <w:style w:type="paragraph" w:styleId="Bijschrift">
     <w:name w:val="caption"/>
-    <w:basedOn w:val="Normal"/>
-    <w:next w:val="Normal"/>
+    <w:basedOn w:val="Standaard"/>
+    <w:next w:val="Standaard"/>
     <w:uiPriority w:val="35"/>
     <w:semiHidden/>
     <w:unhideWhenUsed/>
@@ -4772,11 +4793,11 @@
       <w:szCs w:val="16"/>
     </w:rPr>
   </w:style>
-  <w:style w:type="paragraph" w:styleId="Title">
+  <w:style w:type="paragraph" w:styleId="Titel">
     <w:name w:val="Title"/>
-    <w:basedOn w:val="Normal"/>
-    <w:next w:val="Normal"/>
-    <w:link w:val="TitleChar"/>
+    <w:basedOn w:val="Standaard"/>
+    <w:next w:val="Standaard"/>
+    <w:link w:val="TitelChar"/>
     <w:uiPriority w:val="10"/>
     <w:qFormat/>
     <w:rsid w:val="007F65CB"/>
@@ -4792,10 +4813,10 @@
       <w:szCs w:val="52"/>
     </w:rPr>
   </w:style>
-  <w:style w:type="character" w:customStyle="1" w:styleId="TitleChar">
-    <w:name w:val="Title Char"/>
-    <w:basedOn w:val="DefaultParagraphFont"/>
-    <w:link w:val="Title"/>
+  <w:style w:type="character" w:customStyle="1" w:styleId="TitelChar">
+    <w:name w:val="Titel Char"/>
+    <w:basedOn w:val="Standaardalinea-lettertype"/>
+    <w:link w:val="Titel"/>
     <w:uiPriority w:val="10"/>
     <w:rsid w:val="007F65CB"/>
     <w:rPr>
@@ -4807,11 +4828,11 @@
       <w:szCs w:val="52"/>
     </w:rPr>
   </w:style>
-  <w:style w:type="paragraph" w:styleId="Subtitle">
+  <w:style w:type="paragraph" w:styleId="Ondertitel">
     <w:name w:val="Subtitle"/>
-    <w:basedOn w:val="Normal"/>
-    <w:next w:val="Normal"/>
-    <w:link w:val="SubtitleChar"/>
+    <w:basedOn w:val="Standaard"/>
+    <w:next w:val="Standaard"/>
+    <w:link w:val="OndertitelChar"/>
     <w:uiPriority w:val="11"/>
     <w:qFormat/>
     <w:rsid w:val="007F65CB"/>
@@ -4826,10 +4847,10 @@
       <w:szCs w:val="21"/>
     </w:rPr>
   </w:style>
-  <w:style w:type="character" w:customStyle="1" w:styleId="SubtitleChar">
-    <w:name w:val="Subtitle Char"/>
-    <w:basedOn w:val="DefaultParagraphFont"/>
-    <w:link w:val="Subtitle"/>
+  <w:style w:type="character" w:customStyle="1" w:styleId="OndertitelChar">
+    <w:name w:val="Ondertitel Char"/>
+    <w:basedOn w:val="Standaardalinea-lettertype"/>
+    <w:link w:val="Ondertitel"/>
     <w:uiPriority w:val="11"/>
     <w:rsid w:val="007F65CB"/>
     <w:rPr>
@@ -4840,7 +4861,7 @@
       <w:szCs w:val="21"/>
     </w:rPr>
   </w:style>
-  <w:style w:type="character" w:styleId="Strong">
+  <w:style w:type="character" w:styleId="Zwaar">
     <w:name w:val="Strong"/>
     <w:uiPriority w:val="22"/>
     <w:qFormat/>
@@ -4850,7 +4871,7 @@
       <w:bCs/>
     </w:rPr>
   </w:style>
-  <w:style w:type="character" w:styleId="Emphasis">
+  <w:style w:type="character" w:styleId="Nadruk">
     <w:name w:val="Emphasis"/>
     <w:uiPriority w:val="20"/>
     <w:qFormat/>
@@ -4861,11 +4882,11 @@
       <w:spacing w:val="5"/>
     </w:rPr>
   </w:style>
-  <w:style w:type="paragraph" w:styleId="Quote">
+  <w:style w:type="paragraph" w:styleId="Citaat">
     <w:name w:val="Quote"/>
-    <w:basedOn w:val="Normal"/>
-    <w:next w:val="Normal"/>
-    <w:link w:val="QuoteChar"/>
+    <w:basedOn w:val="Standaard"/>
+    <w:next w:val="Standaard"/>
+    <w:link w:val="CitaatChar"/>
     <w:uiPriority w:val="29"/>
     <w:qFormat/>
     <w:rsid w:val="007F65CB"/>
@@ -4876,10 +4897,10 @@
       <w:szCs w:val="24"/>
     </w:rPr>
   </w:style>
-  <w:style w:type="character" w:customStyle="1" w:styleId="QuoteChar">
-    <w:name w:val="Quote Char"/>
-    <w:basedOn w:val="DefaultParagraphFont"/>
-    <w:link w:val="Quote"/>
+  <w:style w:type="character" w:customStyle="1" w:styleId="CitaatChar">
+    <w:name w:val="Citaat Char"/>
+    <w:basedOn w:val="Standaardalinea-lettertype"/>
+    <w:link w:val="Citaat"/>
     <w:uiPriority w:val="29"/>
     <w:rsid w:val="007F65CB"/>
     <w:rPr>
@@ -4889,11 +4910,11 @@
       <w:szCs w:val="24"/>
     </w:rPr>
   </w:style>
-  <w:style w:type="paragraph" w:styleId="IntenseQuote">
+  <w:style w:type="paragraph" w:styleId="Duidelijkcitaat">
     <w:name w:val="Intense Quote"/>
-    <w:basedOn w:val="Normal"/>
-    <w:next w:val="Normal"/>
-    <w:link w:val="IntenseQuoteChar"/>
+    <w:basedOn w:val="Standaard"/>
+    <w:next w:val="Standaard"/>
+    <w:link w:val="DuidelijkcitaatChar"/>
     <w:uiPriority w:val="30"/>
     <w:qFormat/>
     <w:rsid w:val="007F65CB"/>
@@ -4908,10 +4929,10 @@
       <w:szCs w:val="24"/>
     </w:rPr>
   </w:style>
-  <w:style w:type="character" w:customStyle="1" w:styleId="IntenseQuoteChar">
-    <w:name w:val="Intense Quote Char"/>
-    <w:basedOn w:val="DefaultParagraphFont"/>
-    <w:link w:val="IntenseQuote"/>
+  <w:style w:type="character" w:customStyle="1" w:styleId="DuidelijkcitaatChar">
+    <w:name w:val="Duidelijk citaat Char"/>
+    <w:basedOn w:val="Standaardalinea-lettertype"/>
+    <w:link w:val="Duidelijkcitaat"/>
     <w:uiPriority w:val="30"/>
     <w:rsid w:val="007F65CB"/>
     <w:rPr>
@@ -4920,7 +4941,7 @@
       <w:szCs w:val="24"/>
     </w:rPr>
   </w:style>
-  <w:style w:type="character" w:styleId="SubtleEmphasis">
+  <w:style w:type="character" w:styleId="Subtielebenadrukking">
     <w:name w:val="Subtle Emphasis"/>
     <w:uiPriority w:val="19"/>
     <w:qFormat/>
@@ -4931,7 +4952,7 @@
       <w:color w:val="1F4D78" w:themeColor="accent1" w:themeShade="7F"/>
     </w:rPr>
   </w:style>
-  <w:style w:type="character" w:styleId="IntenseEmphasis">
+  <w:style w:type="character" w:styleId="Intensievebenadrukking">
     <w:name w:val="Intense Emphasis"/>
     <w:uiPriority w:val="21"/>
     <w:qFormat/>
@@ -4944,7 +4965,7 @@
       <w:spacing w:val="10"/>
     </w:rPr>
   </w:style>
-  <w:style w:type="character" w:styleId="SubtleReference">
+  <w:style w:type="character" w:styleId="Subtieleverwijzing">
     <w:name w:val="Subtle Reference"/>
     <w:uiPriority w:val="31"/>
     <w:qFormat/>
@@ -4955,7 +4976,7 @@
       <w:color w:val="5B9BD5" w:themeColor="accent1"/>
     </w:rPr>
   </w:style>
-  <w:style w:type="character" w:styleId="IntenseReference">
+  <w:style w:type="character" w:styleId="Intensieveverwijzing">
     <w:name w:val="Intense Reference"/>
     <w:uiPriority w:val="32"/>
     <w:qFormat/>
@@ -4969,7 +4990,7 @@
       <w:color w:val="5B9BD5" w:themeColor="accent1"/>
     </w:rPr>
   </w:style>
-  <w:style w:type="character" w:styleId="BookTitle">
+  <w:style w:type="character" w:styleId="Titelvanboek">
     <w:name w:val="Book Title"/>
     <w:uiPriority w:val="33"/>
     <w:qFormat/>
@@ -4982,10 +5003,10 @@
       <w:spacing w:val="0"/>
     </w:rPr>
   </w:style>
-  <w:style w:type="paragraph" w:styleId="FootnoteText">
+  <w:style w:type="paragraph" w:styleId="Voetnoottekst">
     <w:name w:val="footnote text"/>
-    <w:basedOn w:val="Normal"/>
-    <w:link w:val="FootnoteTextChar"/>
+    <w:basedOn w:val="Standaard"/>
+    <w:link w:val="VoetnoottekstChar"/>
     <w:uiPriority w:val="99"/>
     <w:semiHidden/>
     <w:unhideWhenUsed/>
@@ -4994,17 +5015,17 @@
       <w:spacing w:before="0" w:after="0" w:line="240" w:lineRule="auto"/>
     </w:pPr>
   </w:style>
-  <w:style w:type="character" w:customStyle="1" w:styleId="FootnoteTextChar">
-    <w:name w:val="Footnote Text Char"/>
-    <w:basedOn w:val="DefaultParagraphFont"/>
-    <w:link w:val="FootnoteText"/>
+  <w:style w:type="character" w:customStyle="1" w:styleId="VoetnoottekstChar">
+    <w:name w:val="Voetnoottekst Char"/>
+    <w:basedOn w:val="Standaardalinea-lettertype"/>
+    <w:link w:val="Voetnoottekst"/>
     <w:uiPriority w:val="99"/>
     <w:semiHidden/>
     <w:rsid w:val="00D85789"/>
   </w:style>
-  <w:style w:type="character" w:styleId="FootnoteReference">
+  <w:style w:type="character" w:styleId="Voetnootmarkering">
     <w:name w:val="footnote reference"/>
-    <w:basedOn w:val="DefaultParagraphFont"/>
+    <w:basedOn w:val="Standaardalinea-lettertype"/>
     <w:uiPriority w:val="99"/>
     <w:semiHidden/>
     <w:unhideWhenUsed/>
@@ -5013,16 +5034,16 @@
       <w:vertAlign w:val="superscript"/>
     </w:rPr>
   </w:style>
-  <w:style w:type="character" w:customStyle="1" w:styleId="NoSpacingChar">
-    <w:name w:val="No Spacing Char"/>
-    <w:basedOn w:val="DefaultParagraphFont"/>
-    <w:link w:val="NoSpacing"/>
+  <w:style w:type="character" w:customStyle="1" w:styleId="GeenafstandChar">
+    <w:name w:val="Geen afstand Char"/>
+    <w:basedOn w:val="Standaardalinea-lettertype"/>
+    <w:link w:val="Geenafstand"/>
     <w:uiPriority w:val="1"/>
     <w:rsid w:val="00BA3F1E"/>
   </w:style>
-  <w:style w:type="character" w:styleId="PlaceholderText">
+  <w:style w:type="character" w:styleId="Tekstvantijdelijkeaanduiding">
     <w:name w:val="Placeholder Text"/>
-    <w:basedOn w:val="DefaultParagraphFont"/>
+    <w:basedOn w:val="Standaardalinea-lettertype"/>
     <w:uiPriority w:val="99"/>
     <w:semiHidden/>
     <w:rsid w:val="00DE3EB9"/>
@@ -5030,9 +5051,9 @@
       <w:color w:val="808080"/>
     </w:rPr>
   </w:style>
-  <w:style w:type="paragraph" w:styleId="NormalWeb">
+  <w:style w:type="paragraph" w:styleId="Normaalweb">
     <w:name w:val="Normal (Web)"/>
-    <w:basedOn w:val="Normal"/>
+    <w:basedOn w:val="Standaard"/>
     <w:uiPriority w:val="99"/>
     <w:unhideWhenUsed/>
     <w:rsid w:val="001C4E96"/>
@@ -5047,7 +5068,7 @@
   </w:style>
   <w:style w:type="character" w:customStyle="1" w:styleId="Onopgelostemelding1">
     <w:name w:val="Onopgeloste melding1"/>
-    <w:basedOn w:val="DefaultParagraphFont"/>
+    <w:basedOn w:val="Standaardalinea-lettertype"/>
     <w:uiPriority w:val="99"/>
     <w:semiHidden/>
     <w:unhideWhenUsed/>
@@ -5058,589 +5079,6 @@
     </w:rPr>
   </w:style>
 </w:styles>
-</file>
-
-<file path=word/glossary/document.xml><?xml version="1.0" encoding="utf-8"?>
-<w:glossaryDocument xmlns:wpc="http://schemas.microsoft.com/office/word/2010/wordprocessingCanvas" xmlns:mo="http://schemas.microsoft.com/office/mac/office/2008/main" xmlns:mc="http://schemas.openxmlformats.org/markup-compatibility/2006" xmlns:mv="urn:schemas-microsoft-com:mac:vml" xmlns:o="urn:schemas-microsoft-com:office:office" xmlns:r="http://schemas.openxmlformats.org/officeDocument/2006/relationships" xmlns:m="http://schemas.openxmlformats.org/officeDocument/2006/math" xmlns:v="urn:schemas-microsoft-com:vml" xmlns:wp14="http://schemas.microsoft.com/office/word/2010/wordprocessingDrawing" xmlns:wp="http://schemas.openxmlformats.org/drawingml/2006/wordprocessingDrawing" xmlns:w10="urn:schemas-microsoft-com:office:word" xmlns:w="http://schemas.openxmlformats.org/wordprocessingml/2006/main" xmlns:w14="http://schemas.microsoft.com/office/word/2010/wordml" xmlns:w15="http://schemas.microsoft.com/office/word/2012/wordml" xmlns:wpg="http://schemas.microsoft.com/office/word/2010/wordprocessingGroup" xmlns:wpi="http://schemas.microsoft.com/office/word/2010/wordprocessingInk" xmlns:wne="http://schemas.microsoft.com/office/word/2006/wordml" xmlns:wps="http://schemas.microsoft.com/office/word/2010/wordprocessingShape" mc:Ignorable="w14 w15 wp14"/>
-</file>
-
-<file path=word/glossary/fontTable.xml><?xml version="1.0" encoding="utf-8"?>
-<w:fonts xmlns:mc="http://schemas.openxmlformats.org/markup-compatibility/2006" xmlns:r="http://schemas.openxmlformats.org/officeDocument/2006/relationships" xmlns:w="http://schemas.openxmlformats.org/wordprocessingml/2006/main" xmlns:w14="http://schemas.microsoft.com/office/word/2010/wordml" xmlns:w15="http://schemas.microsoft.com/office/word/2012/wordml" mc:Ignorable="w14 w15">
-  <w:font w:name="Courier New">
-    <w:panose1 w:val="02070309020205020404"/>
-    <w:charset w:val="00"/>
-    <w:family w:val="roman"/>
-    <w:pitch w:val="fixed"/>
-    <w:sig w:usb0="E0002AFF" w:usb1="C0007843" w:usb2="00000009" w:usb3="00000000" w:csb0="000001FF" w:csb1="00000000"/>
-  </w:font>
-  <w:font w:name="Times New Roman">
-    <w:panose1 w:val="02020603050405020304"/>
-    <w:charset w:val="00"/>
-    <w:family w:val="roman"/>
-    <w:pitch w:val="variable"/>
-    <w:sig w:usb0="E0002AEF" w:usb1="C0007841" w:usb2="00000009" w:usb3="00000000" w:csb0="000001FF" w:csb1="00000000"/>
-  </w:font>
-  <w:font w:name="Wingdings">
-    <w:panose1 w:val="05000000000000000000"/>
-    <w:charset w:val="02"/>
-    <w:family w:val="auto"/>
-    <w:pitch w:val="variable"/>
-    <w:sig w:usb0="00000000" w:usb1="10000000" w:usb2="00000000" w:usb3="00000000" w:csb0="80000000" w:csb1="00000000"/>
-  </w:font>
-  <w:font w:name="Symbol">
-    <w:panose1 w:val="05050102010706020507"/>
-    <w:charset w:val="02"/>
-    <w:family w:val="auto"/>
-    <w:pitch w:val="variable"/>
-    <w:sig w:usb0="00000000" w:usb1="10000000" w:usb2="00000000" w:usb3="00000000" w:csb0="80000000" w:csb1="00000000"/>
-  </w:font>
-  <w:font w:name="Calibri">
-    <w:panose1 w:val="020F0502020204030204"/>
-    <w:charset w:val="00"/>
-    <w:family w:val="swiss"/>
-    <w:pitch w:val="variable"/>
-    <w:sig w:usb0="E00002FF" w:usb1="4000ACFF" w:usb2="00000001" w:usb3="00000000" w:csb0="0000019F" w:csb1="00000000"/>
-  </w:font>
-  <w:font w:name="Arial">
-    <w:panose1 w:val="020B0604020202020204"/>
-    <w:charset w:val="00"/>
-    <w:family w:val="swiss"/>
-    <w:pitch w:val="variable"/>
-    <w:sig w:usb0="E0002AFF" w:usb1="C0007843" w:usb2="00000009" w:usb3="00000000" w:csb0="000001FF" w:csb1="00000000"/>
-  </w:font>
-  <w:font w:name="Calibri Light">
-    <w:panose1 w:val="020F0302020204030204"/>
-    <w:charset w:val="00"/>
-    <w:family w:val="swiss"/>
-    <w:pitch w:val="variable"/>
-    <w:sig w:usb0="A00002EF" w:usb1="4000207B" w:usb2="00000000" w:usb3="00000000" w:csb0="0000019F" w:csb1="00000000"/>
-  </w:font>
-  <w:font w:name="맑은 고딕">
-    <w:charset w:val="81"/>
-    <w:family w:val="swiss"/>
-    <w:pitch w:val="variable"/>
-    <w:sig w:usb0="9000002F" w:usb1="29D77CFB" w:usb2="00000012" w:usb3="00000000" w:csb0="00080001" w:csb1="00000000"/>
-  </w:font>
-</w:fonts>
-</file>
-
-<file path=word/glossary/settings.xml><?xml version="1.0" encoding="utf-8"?>
-<w:settings xmlns:mc="http://schemas.openxmlformats.org/markup-compatibility/2006" xmlns:o="urn:schemas-microsoft-com:office:office" xmlns:r="http://schemas.openxmlformats.org/officeDocument/2006/relationships" xmlns:m="http://schemas.openxmlformats.org/officeDocument/2006/math" xmlns:v="urn:schemas-microsoft-com:vml" xmlns:w10="urn:schemas-microsoft-com:office:word" xmlns:w="http://schemas.openxmlformats.org/wordprocessingml/2006/main" xmlns:w14="http://schemas.microsoft.com/office/word/2010/wordml" xmlns:w15="http://schemas.microsoft.com/office/word/2012/wordml" xmlns:sl="http://schemas.openxmlformats.org/schemaLibrary/2006/main" mc:Ignorable="w14 w15">
-  <w:view w:val="normal"/>
-  <w:defaultTabStop w:val="708"/>
-  <w:hyphenationZone w:val="425"/>
-  <w:characterSpacingControl w:val="doNotCompress"/>
-  <w:compat>
-    <w:useFELayout/>
-    <w:compatSetting w:name="compatibilityMode" w:uri="http://schemas.microsoft.com/office/word" w:val="15"/>
-    <w:compatSetting w:name="overrideTableStyleFontSizeAndJustification" w:uri="http://schemas.microsoft.com/office/word" w:val="1"/>
-    <w:compatSetting w:name="enableOpenTypeFeatures" w:uri="http://schemas.microsoft.com/office/word" w:val="1"/>
-    <w:compatSetting w:name="doNotFlipMirrorIndents" w:uri="http://schemas.microsoft.com/office/word" w:val="1"/>
-    <w:compatSetting w:name="differentiateMultirowTableHeaders" w:uri="http://schemas.microsoft.com/office/word" w:val="1"/>
-  </w:compat>
-  <w:rsids>
-    <w:rsidRoot w:val="000C6519"/>
-    <w:rsid w:val="00074631"/>
-    <w:rsid w:val="000C287F"/>
-    <w:rsid w:val="000C6519"/>
-    <w:rsid w:val="00121C8E"/>
-    <w:rsid w:val="00273766"/>
-    <w:rsid w:val="00295392"/>
-    <w:rsid w:val="0030001F"/>
-    <w:rsid w:val="0035554B"/>
-    <w:rsid w:val="00361192"/>
-    <w:rsid w:val="003D3F5E"/>
-    <w:rsid w:val="0040096B"/>
-    <w:rsid w:val="004A2DED"/>
-    <w:rsid w:val="0055348E"/>
-    <w:rsid w:val="005F330A"/>
-    <w:rsid w:val="00691A84"/>
-    <w:rsid w:val="006E38CC"/>
-    <w:rsid w:val="00700E68"/>
-    <w:rsid w:val="007662D9"/>
-    <w:rsid w:val="008D5C8E"/>
-    <w:rsid w:val="00A343AC"/>
-    <w:rsid w:val="00AC365A"/>
-    <w:rsid w:val="00BB3E2A"/>
-    <w:rsid w:val="00C020E2"/>
-    <w:rsid w:val="00CC3636"/>
-    <w:rsid w:val="00CC5440"/>
-    <w:rsid w:val="00D11CC3"/>
-    <w:rsid w:val="00E01752"/>
-    <w:rsid w:val="00EB70F8"/>
-    <w:rsid w:val="00F05E20"/>
-    <w:rsid w:val="00F40987"/>
-    <w:rsid w:val="00FE66C0"/>
-  </w:rsids>
-  <m:mathPr>
-    <m:mathFont m:val="Cambria Math"/>
-    <m:brkBin m:val="before"/>
-    <m:brkBinSub m:val="--"/>
-    <m:smallFrac m:val="0"/>
-    <m:dispDef/>
-    <m:lMargin m:val="0"/>
-    <m:rMargin m:val="0"/>
-    <m:defJc m:val="centerGroup"/>
-    <m:wrapIndent m:val="1440"/>
-    <m:intLim m:val="subSup"/>
-    <m:naryLim m:val="undOvr"/>
-  </m:mathPr>
-  <w:themeFontLang w:val="nl-NL" w:eastAsia="ko-KR"/>
-  <w:clrSchemeMapping w:bg1="light1" w:t1="dark1" w:bg2="light2" w:t2="dark2" w:accent1="accent1" w:accent2="accent2" w:accent3="accent3" w:accent4="accent4" w:accent5="accent5" w:accent6="accent6" w:hyperlink="hyperlink" w:followedHyperlink="followedHyperlink"/>
-  <w:decimalSymbol w:val=","/>
-  <w:listSeparator w:val=","/>
-  <w15:chartTrackingRefBased/>
-</w:settings>
-</file>
-
-<file path=word/glossary/styles.xml><?xml version="1.0" encoding="utf-8"?>
-<w:styles xmlns:mc="http://schemas.openxmlformats.org/markup-compatibility/2006" xmlns:r="http://schemas.openxmlformats.org/officeDocument/2006/relationships" xmlns:w="http://schemas.openxmlformats.org/wordprocessingml/2006/main" xmlns:w14="http://schemas.microsoft.com/office/word/2010/wordml" xmlns:w15="http://schemas.microsoft.com/office/word/2012/wordml" mc:Ignorable="w14 w15">
-  <w:docDefaults>
-    <w:rPrDefault>
-      <w:rPr>
-        <w:rFonts w:asciiTheme="minorHAnsi" w:eastAsiaTheme="minorEastAsia" w:hAnsiTheme="minorHAnsi" w:cstheme="minorBidi"/>
-        <w:sz w:val="22"/>
-        <w:szCs w:val="22"/>
-        <w:lang w:val="nl-NL" w:eastAsia="nl-NL" w:bidi="ar-SA"/>
-      </w:rPr>
-    </w:rPrDefault>
-    <w:pPrDefault>
-      <w:pPr>
-        <w:spacing w:after="160" w:line="259" w:lineRule="auto"/>
-      </w:pPr>
-    </w:pPrDefault>
-  </w:docDefaults>
-  <w:latentStyles w:defLockedState="0" w:defUIPriority="99" w:defSemiHidden="0" w:defUnhideWhenUsed="0" w:defQFormat="0" w:count="382">
-    <w:lsdException w:name="Normal" w:uiPriority="0" w:qFormat="1"/>
-    <w:lsdException w:name="heading 1" w:uiPriority="9" w:qFormat="1"/>
-    <w:lsdException w:name="heading 2" w:semiHidden="1" w:uiPriority="9" w:unhideWhenUsed="1" w:qFormat="1"/>
-    <w:lsdException w:name="heading 3" w:semiHidden="1" w:uiPriority="9" w:unhideWhenUsed="1" w:qFormat="1"/>
-    <w:lsdException w:name="heading 4" w:semiHidden="1" w:uiPriority="9" w:unhideWhenUsed="1" w:qFormat="1"/>
-    <w:lsdException w:name="heading 5" w:semiHidden="1" w:uiPriority="9" w:unhideWhenUsed="1" w:qFormat="1"/>
-    <w:lsdException w:name="heading 6" w:semiHidden="1" w:uiPriority="9" w:unhideWhenUsed="1" w:qFormat="1"/>
-    <w:lsdException w:name="heading 7" w:semiHidden="1" w:uiPriority="9" w:unhideWhenUsed="1" w:qFormat="1"/>
-    <w:lsdException w:name="heading 8" w:semiHidden="1" w:uiPriority="9" w:unhideWhenUsed="1" w:qFormat="1"/>
-    <w:lsdException w:name="heading 9" w:semiHidden="1" w:uiPriority="9" w:unhideWhenUsed="1" w:qFormat="1"/>
-    <w:lsdException w:name="index 1" w:semiHidden="1" w:unhideWhenUsed="1"/>
-    <w:lsdException w:name="index 2" w:semiHidden="1" w:unhideWhenUsed="1"/>
-    <w:lsdException w:name="index 3" w:semiHidden="1" w:unhideWhenUsed="1"/>
-    <w:lsdException w:name="index 4" w:semiHidden="1" w:unhideWhenUsed="1"/>
-    <w:lsdException w:name="index 5" w:semiHidden="1" w:unhideWhenUsed="1"/>
-    <w:lsdException w:name="index 6" w:semiHidden="1" w:unhideWhenUsed="1"/>
-    <w:lsdException w:name="index 7" w:semiHidden="1" w:unhideWhenUsed="1"/>
-    <w:lsdException w:name="index 8" w:semiHidden="1" w:unhideWhenUsed="1"/>
-    <w:lsdException w:name="index 9" w:semiHidden="1" w:unhideWhenUsed="1"/>
-    <w:lsdException w:name="toc 1" w:semiHidden="1" w:uiPriority="39" w:unhideWhenUsed="1"/>
-    <w:lsdException w:name="toc 2" w:semiHidden="1" w:uiPriority="39" w:unhideWhenUsed="1"/>
-    <w:lsdException w:name="toc 3" w:semiHidden="1" w:uiPriority="39" w:unhideWhenUsed="1"/>
-    <w:lsdException w:name="toc 4" w:semiHidden="1" w:uiPriority="39" w:unhideWhenUsed="1"/>
-    <w:lsdException w:name="toc 5" w:semiHidden="1" w:uiPriority="39" w:unhideWhenUsed="1"/>
-    <w:lsdException w:name="toc 6" w:semiHidden="1" w:uiPriority="39" w:unhideWhenUsed="1"/>
-    <w:lsdException w:name="toc 7" w:semiHidden="1" w:uiPriority="39" w:unhideWhenUsed="1"/>
-    <w:lsdException w:name="toc 8" w:semiHidden="1" w:uiPriority="39" w:unhideWhenUsed="1"/>
-    <w:lsdException w:name="toc 9" w:semiHidden="1" w:uiPriority="39" w:unhideWhenUsed="1"/>
-    <w:lsdException w:name="Normal Indent" w:semiHidden="1" w:unhideWhenUsed="1"/>
-    <w:lsdException w:name="footnote text" w:semiHidden="1" w:unhideWhenUsed="1"/>
-    <w:lsdException w:name="annotation text" w:semiHidden="1" w:unhideWhenUsed="1"/>
-    <w:lsdException w:name="header" w:semiHidden="1" w:unhideWhenUsed="1"/>
-    <w:lsdException w:name="footer" w:semiHidden="1" w:unhideWhenUsed="1"/>
-    <w:lsdException w:name="index heading" w:semiHidden="1" w:unhideWhenUsed="1"/>
-    <w:lsdException w:name="caption" w:semiHidden="1" w:uiPriority="35" w:unhideWhenUsed="1" w:qFormat="1"/>
-    <w:lsdException w:name="table of figures" w:semiHidden="1" w:unhideWhenUsed="1"/>
-    <w:lsdException w:name="envelope address" w:semiHidden="1" w:unhideWhenUsed="1"/>
-    <w:lsdException w:name="envelope return" w:semiHidden="1" w:unhideWhenUsed="1"/>
-    <w:lsdException w:name="footnote reference" w:semiHidden="1" w:unhideWhenUsed="1"/>
-    <w:lsdException w:name="annotation reference" w:semiHidden="1" w:unhideWhenUsed="1"/>
-    <w:lsdException w:name="line number" w:semiHidden="1" w:unhideWhenUsed="1"/>
-    <w:lsdException w:name="page number" w:semiHidden="1" w:unhideWhenUsed="1"/>
-    <w:lsdException w:name="endnote reference" w:semiHidden="1" w:unhideWhenUsed="1"/>
-    <w:lsdException w:name="endnote text" w:semiHidden="1" w:unhideWhenUsed="1"/>
-    <w:lsdException w:name="table of authorities" w:semiHidden="1" w:unhideWhenUsed="1"/>
-    <w:lsdException w:name="macro" w:semiHidden="1" w:unhideWhenUsed="1"/>
-    <w:lsdException w:name="toa heading" w:semiHidden="1" w:unhideWhenUsed="1"/>
-    <w:lsdException w:name="List" w:semiHidden="1" w:unhideWhenUsed="1"/>
-    <w:lsdException w:name="List Bullet" w:semiHidden="1" w:unhideWhenUsed="1"/>
-    <w:lsdException w:name="List Number" w:semiHidden="1" w:unhideWhenUsed="1"/>
-    <w:lsdException w:name="List 2" w:semiHidden="1" w:unhideWhenUsed="1"/>
-    <w:lsdException w:name="List 3" w:semiHidden="1" w:unhideWhenUsed="1"/>
-    <w:lsdException w:name="List 4" w:semiHidden="1" w:unhideWhenUsed="1"/>
-    <w:lsdException w:name="List 5" w:semiHidden="1" w:unhideWhenUsed="1"/>
-    <w:lsdException w:name="List Bullet 2" w:semiHidden="1" w:unhideWhenUsed="1"/>
-    <w:lsdException w:name="List Bullet 3" w:semiHidden="1" w:unhideWhenUsed="1"/>
-    <w:lsdException w:name="List Bullet 4" w:semiHidden="1" w:unhideWhenUsed="1"/>
-    <w:lsdException w:name="List Bullet 5" w:semiHidden="1" w:unhideWhenUsed="1"/>
-    <w:lsdException w:name="List Number 2" w:semiHidden="1" w:unhideWhenUsed="1"/>
-    <w:lsdException w:name="List Number 3" w:semiHidden="1" w:unhideWhenUsed="1"/>
-    <w:lsdException w:name="List Number 4" w:semiHidden="1" w:unhideWhenUsed="1"/>
-    <w:lsdException w:name="List Number 5" w:semiHidden="1" w:unhideWhenUsed="1"/>
-    <w:lsdException w:name="Title" w:uiPriority="10" w:qFormat="1"/>
-    <w:lsdException w:name="Closing" w:semiHidden="1" w:unhideWhenUsed="1"/>
-    <w:lsdException w:name="Signature" w:semiHidden="1" w:unhideWhenUsed="1"/>
-    <w:lsdException w:name="Default Paragraph Font" w:semiHidden="1" w:uiPriority="1" w:unhideWhenUsed="1"/>
-    <w:lsdException w:name="Body Text" w:semiHidden="1" w:unhideWhenUsed="1"/>
-    <w:lsdException w:name="Body Text Indent" w:semiHidden="1" w:unhideWhenUsed="1"/>
-    <w:lsdException w:name="List Continue" w:semiHidden="1" w:unhideWhenUsed="1"/>
-    <w:lsdException w:name="List Continue 2" w:semiHidden="1" w:unhideWhenUsed="1"/>
-    <w:lsdException w:name="List Continue 3" w:semiHidden="1" w:unhideWhenUsed="1"/>
-    <w:lsdException w:name="List Continue 4" w:semiHidden="1" w:unhideWhenUsed="1"/>
-    <w:lsdException w:name="List Continue 5" w:semiHidden="1" w:unhideWhenUsed="1"/>
-    <w:lsdException w:name="Message Header" w:semiHidden="1" w:unhideWhenUsed="1"/>
-    <w:lsdException w:name="Subtitle" w:uiPriority="11" w:qFormat="1"/>
-    <w:lsdException w:name="Salutation" w:semiHidden="1" w:unhideWhenUsed="1"/>
-    <w:lsdException w:name="Date" w:semiHidden="1" w:unhideWhenUsed="1"/>
-    <w:lsdException w:name="Body Text First Indent" w:semiHidden="1" w:unhideWhenUsed="1"/>
-    <w:lsdException w:name="Body Text First Indent 2" w:semiHidden="1" w:unhideWhenUsed="1"/>
-    <w:lsdException w:name="Note Heading" w:semiHidden="1" w:unhideWhenUsed="1"/>
-    <w:lsdException w:name="Body Text 2" w:semiHidden="1" w:unhideWhenUsed="1"/>
-    <w:lsdException w:name="Body Text 3" w:semiHidden="1" w:unhideWhenUsed="1"/>
-    <w:lsdException w:name="Body Text Indent 2" w:semiHidden="1" w:unhideWhenUsed="1"/>
-    <w:lsdException w:name="Body Text Indent 3" w:semiHidden="1" w:unhideWhenUsed="1"/>
-    <w:lsdException w:name="Block Text" w:semiHidden="1" w:unhideWhenUsed="1"/>
-    <w:lsdException w:name="Hyperlink" w:semiHidden="1" w:unhideWhenUsed="1"/>
-    <w:lsdException w:name="FollowedHyperlink" w:semiHidden="1" w:unhideWhenUsed="1"/>
-    <w:lsdException w:name="Strong" w:uiPriority="22" w:qFormat="1"/>
-    <w:lsdException w:name="Emphasis" w:uiPriority="20" w:qFormat="1"/>
-    <w:lsdException w:name="Document Map" w:semiHidden="1" w:unhideWhenUsed="1"/>
-    <w:lsdException w:name="Plain Text" w:semiHidden="1" w:unhideWhenUsed="1"/>
-    <w:lsdException w:name="E-mail Signature" w:semiHidden="1" w:unhideWhenUsed="1"/>
-    <w:lsdException w:name="HTML Top of Form" w:semiHidden="1" w:unhideWhenUsed="1"/>
-    <w:lsdException w:name="HTML Bottom of Form" w:semiHidden="1" w:unhideWhenUsed="1"/>
-    <w:lsdException w:name="Normal (Web)" w:semiHidden="1" w:unhideWhenUsed="1"/>
-    <w:lsdException w:name="HTML Acronym" w:semiHidden="1" w:unhideWhenUsed="1"/>
-    <w:lsdException w:name="HTML Address" w:semiHidden="1" w:unhideWhenUsed="1"/>
-    <w:lsdException w:name="HTML Cite" w:semiHidden="1" w:unhideWhenUsed="1"/>
-    <w:lsdException w:name="HTML Code" w:semiHidden="1" w:unhideWhenUsed="1"/>
-    <w:lsdException w:name="HTML Definition" w:semiHidden="1" w:unhideWhenUsed="1"/>
-    <w:lsdException w:name="HTML Keyboard" w:semiHidden="1" w:unhideWhenUsed="1"/>
-    <w:lsdException w:name="HTML Preformatted" w:semiHidden="1" w:unhideWhenUsed="1"/>
-    <w:lsdException w:name="HTML Sample" w:semiHidden="1" w:unhideWhenUsed="1"/>
-    <w:lsdException w:name="HTML Typewriter" w:semiHidden="1" w:unhideWhenUsed="1"/>
-    <w:lsdException w:name="HTML Variable" w:semiHidden="1" w:unhideWhenUsed="1"/>
-    <w:lsdException w:name="Normal Table" w:semiHidden="1" w:unhideWhenUsed="1"/>
-    <w:lsdException w:name="annotation subject" w:semiHidden="1" w:unhideWhenUsed="1"/>
-    <w:lsdException w:name="No List" w:semiHidden="1" w:unhideWhenUsed="1"/>
-    <w:lsdException w:name="Outline List 1" w:semiHidden="1" w:unhideWhenUsed="1"/>
-    <w:lsdException w:name="Outline List 2" w:semiHidden="1" w:unhideWhenUsed="1"/>
-    <w:lsdException w:name="Outline List 3" w:semiHidden="1" w:unhideWhenUsed="1"/>
-    <w:lsdException w:name="Table Simple 1" w:semiHidden="1" w:unhideWhenUsed="1"/>
-    <w:lsdException w:name="Table Simple 2" w:semiHidden="1" w:unhideWhenUsed="1"/>
-    <w:lsdException w:name="Table Simple 3" w:semiHidden="1" w:unhideWhenUsed="1"/>
-    <w:lsdException w:name="Table Classic 1" w:semiHidden="1" w:unhideWhenUsed="1"/>
-    <w:lsdException w:name="Table Classic 2" w:semiHidden="1" w:unhideWhenUsed="1"/>
-    <w:lsdException w:name="Table Classic 3" w:semiHidden="1" w:unhideWhenUsed="1"/>
-    <w:lsdException w:name="Table Classic 4" w:semiHidden="1" w:unhideWhenUsed="1"/>
-    <w:lsdException w:name="Table Colorful 1" w:semiHidden="1" w:unhideWhenUsed="1"/>
-    <w:lsdException w:name="Table Colorful 2" w:semiHidden="1" w:unhideWhenUsed="1"/>
-    <w:lsdException w:name="Table Colorful 3" w:semiHidden="1" w:unhideWhenUsed="1"/>
-    <w:lsdException w:name="Table Columns 1" w:semiHidden="1" w:unhideWhenUsed="1"/>
-    <w:lsdException w:name="Table Columns 2" w:semiHidden="1" w:unhideWhenUsed="1"/>
-    <w:lsdException w:name="Table Columns 3" w:semiHidden="1" w:unhideWhenUsed="1"/>
-    <w:lsdException w:name="Table Columns 4" w:semiHidden="1" w:unhideWhenUsed="1"/>
-    <w:lsdException w:name="Table Columns 5" w:semiHidden="1" w:unhideWhenUsed="1"/>
-    <w:lsdException w:name="Table Grid 1" w:semiHidden="1" w:unhideWhenUsed="1"/>
-    <w:lsdException w:name="Table Grid 2" w:semiHidden="1" w:unhideWhenUsed="1"/>
-    <w:lsdException w:name="Table Grid 3" w:semiHidden="1" w:unhideWhenUsed="1"/>
-    <w:lsdException w:name="Table Grid 4" w:semiHidden="1" w:unhideWhenUsed="1"/>
-    <w:lsdException w:name="Table Grid 5" w:semiHidden="1" w:unhideWhenUsed="1"/>
-    <w:lsdException w:name="Table Grid 6" w:semiHidden="1" w:unhideWhenUsed="1"/>
-    <w:lsdException w:name="Table Grid 7" w:semiHidden="1" w:unhideWhenUsed="1"/>
-    <w:lsdException w:name="Table Grid 8" w:semiHidden="1" w:unhideWhenUsed="1"/>
-    <w:lsdException w:name="Table List 1" w:semiHidden="1" w:unhideWhenUsed="1"/>
-    <w:lsdException w:name="Table List 2" w:semiHidden="1" w:unhideWhenUsed="1"/>
-    <w:lsdException w:name="Table List 3" w:semiHidden="1" w:unhideWhenUsed="1"/>
-    <w:lsdException w:name="Table List 4" w:semiHidden="1" w:unhideWhenUsed="1"/>
-    <w:lsdException w:name="Table List 5" w:semiHidden="1" w:unhideWhenUsed="1"/>
-    <w:lsdException w:name="Table List 6" w:semiHidden="1" w:unhideWhenUsed="1"/>
-    <w:lsdException w:name="Table List 7" w:semiHidden="1" w:unhideWhenUsed="1"/>
-    <w:lsdException w:name="Table List 8" w:semiHidden="1" w:unhideWhenUsed="1"/>
-    <w:lsdException w:name="Table 3D effects 1" w:semiHidden="1" w:unhideWhenUsed="1"/>
-    <w:lsdException w:name="Table 3D effects 2" w:semiHidden="1" w:unhideWhenUsed="1"/>
-    <w:lsdException w:name="Table 3D effects 3" w:semiHidden="1" w:unhideWhenUsed="1"/>
-    <w:lsdException w:name="Table Contemporary" w:semiHidden="1" w:unhideWhenUsed="1"/>
-    <w:lsdException w:name="Table Elegant" w:semiHidden="1" w:unhideWhenUsed="1"/>
-    <w:lsdException w:name="Table Professional" w:semiHidden="1" w:unhideWhenUsed="1"/>
-    <w:lsdException w:name="Table Subtle 1" w:semiHidden="1" w:unhideWhenUsed="1"/>
-    <w:lsdException w:name="Table Subtle 2" w:semiHidden="1" w:unhideWhenUsed="1"/>
-    <w:lsdException w:name="Table Web 1" w:semiHidden="1" w:unhideWhenUsed="1"/>
-    <w:lsdException w:name="Table Web 2" w:semiHidden="1" w:unhideWhenUsed="1"/>
-    <w:lsdException w:name="Table Web 3" w:semiHidden="1" w:unhideWhenUsed="1"/>
-    <w:lsdException w:name="Balloon Text" w:semiHidden="1" w:unhideWhenUsed="1"/>
-    <w:lsdException w:name="Table Grid" w:uiPriority="39"/>
-    <w:lsdException w:name="Table Theme" w:semiHidden="1" w:unhideWhenUsed="1"/>
-    <w:lsdException w:name="Placeholder Text" w:semiHidden="1"/>
-    <w:lsdException w:name="No Spacing" w:uiPriority="1" w:qFormat="1"/>
-    <w:lsdException w:name="Light Shading" w:uiPriority="60"/>
-    <w:lsdException w:name="Light List" w:uiPriority="61"/>
-    <w:lsdException w:name="Light Grid" w:uiPriority="62"/>
-    <w:lsdException w:name="Medium Shading 1" w:uiPriority="63"/>
-    <w:lsdException w:name="Medium Shading 2" w:uiPriority="64"/>
-    <w:lsdException w:name="Medium List 1" w:uiPriority="65"/>
-    <w:lsdException w:name="Medium List 2" w:uiPriority="66"/>
-    <w:lsdException w:name="Medium Grid 1" w:uiPriority="67"/>
-    <w:lsdException w:name="Medium Grid 2" w:uiPriority="68"/>
-    <w:lsdException w:name="Medium Grid 3" w:uiPriority="69"/>
-    <w:lsdException w:name="Dark List" w:uiPriority="70"/>
-    <w:lsdException w:name="Colorful Shading" w:uiPriority="71"/>
-    <w:lsdException w:name="Colorful List" w:uiPriority="72"/>
-    <w:lsdException w:name="Colorful Grid" w:uiPriority="73"/>
-    <w:lsdException w:name="Light Shading Accent 1" w:uiPriority="60"/>
-    <w:lsdException w:name="Light List Accent 1" w:uiPriority="61"/>
-    <w:lsdException w:name="Light Grid Accent 1" w:uiPriority="62"/>
-    <w:lsdException w:name="Medium Shading 1 Accent 1" w:uiPriority="63"/>
-    <w:lsdException w:name="Medium Shading 2 Accent 1" w:uiPriority="64"/>
-    <w:lsdException w:name="Medium List 1 Accent 1" w:uiPriority="65"/>
-    <w:lsdException w:name="Revision" w:semiHidden="1"/>
-    <w:lsdException w:name="List Paragraph" w:uiPriority="34" w:qFormat="1"/>
-    <w:lsdException w:name="Quote" w:uiPriority="29" w:qFormat="1"/>
-    <w:lsdException w:name="Intense Quote" w:uiPriority="30" w:qFormat="1"/>
-    <w:lsdException w:name="Medium List 2 Accent 1" w:uiPriority="66"/>
-    <w:lsdException w:name="Medium Grid 1 Accent 1" w:uiPriority="67"/>
-    <w:lsdException w:name="Medium Grid 2 Accent 1" w:uiPriority="68"/>
-    <w:lsdException w:name="Medium Grid 3 Accent 1" w:uiPriority="69"/>
-    <w:lsdException w:name="Dark List Accent 1" w:uiPriority="70"/>
-    <w:lsdException w:name="Colorful Shading Accent 1" w:uiPriority="71"/>
-    <w:lsdException w:name="Colorful List Accent 1" w:uiPriority="72"/>
-    <w:lsdException w:name="Colorful Grid Accent 1" w:uiPriority="73"/>
-    <w:lsdException w:name="Light Shading Accent 2" w:uiPriority="60"/>
-    <w:lsdException w:name="Light List Accent 2" w:uiPriority="61"/>
-    <w:lsdException w:name="Light Grid Accent 2" w:uiPriority="62"/>
-    <w:lsdException w:name="Medium Shading 1 Accent 2" w:uiPriority="63"/>
-    <w:lsdException w:name="Medium Shading 2 Accent 2" w:uiPriority="64"/>
-    <w:lsdException w:name="Medium List 1 Accent 2" w:uiPriority="65"/>
-    <w:lsdException w:name="Medium List 2 Accent 2" w:uiPriority="66"/>
-    <w:lsdException w:name="Medium Grid 1 Accent 2" w:uiPriority="67"/>
-    <w:lsdException w:name="Medium Grid 2 Accent 2" w:uiPriority="68"/>
-    <w:lsdException w:name="Medium Grid 3 Accent 2" w:uiPriority="69"/>
-    <w:lsdException w:name="Dark List Accent 2" w:uiPriority="70"/>
-    <w:lsdException w:name="Colorful Shading Accent 2" w:uiPriority="71"/>
-    <w:lsdException w:name="Colorful List Accent 2" w:uiPriority="72"/>
-    <w:lsdException w:name="Colorful Grid Accent 2" w:uiPriority="73"/>
-    <w:lsdException w:name="Light Shading Accent 3" w:uiPriority="60"/>
-    <w:lsdException w:name="Light List Accent 3" w:uiPriority="61"/>
-    <w:lsdException w:name="Light Grid Accent 3" w:uiPriority="62"/>
-    <w:lsdException w:name="Medium Shading 1 Accent 3" w:uiPriority="63"/>
-    <w:lsdException w:name="Medium Shading 2 Accent 3" w:uiPriority="64"/>
-    <w:lsdException w:name="Medium List 1 Accent 3" w:uiPriority="65"/>
-    <w:lsdException w:name="Medium List 2 Accent 3" w:uiPriority="66"/>
-    <w:lsdException w:name="Medium Grid 1 Accent 3" w:uiPriority="67"/>
-    <w:lsdException w:name="Medium Grid 2 Accent 3" w:uiPriority="68"/>
-    <w:lsdException w:name="Medium Grid 3 Accent 3" w:uiPriority="69"/>
-    <w:lsdException w:name="Dark List Accent 3" w:uiPriority="70"/>
-    <w:lsdException w:name="Colorful Shading Accent 3" w:uiPriority="71"/>
-    <w:lsdException w:name="Colorful List Accent 3" w:uiPriority="72"/>
-    <w:lsdException w:name="Colorful Grid Accent 3" w:uiPriority="73"/>
-    <w:lsdException w:name="Light Shading Accent 4" w:uiPriority="60"/>
-    <w:lsdException w:name="Light List Accent 4" w:uiPriority="61"/>
-    <w:lsdException w:name="Light Grid Accent 4" w:uiPriority="62"/>
-    <w:lsdException w:name="Medium Shading 1 Accent 4" w:uiPriority="63"/>
-    <w:lsdException w:name="Medium Shading 2 Accent 4" w:uiPriority="64"/>
-    <w:lsdException w:name="Medium List 1 Accent 4" w:uiPriority="65"/>
-    <w:lsdException w:name="Medium List 2 Accent 4" w:uiPriority="66"/>
-    <w:lsdException w:name="Medium Grid 1 Accent 4" w:uiPriority="67"/>
-    <w:lsdException w:name="Medium Grid 2 Accent 4" w:uiPriority="68"/>
-    <w:lsdException w:name="Medium Grid 3 Accent 4" w:uiPriority="69"/>
-    <w:lsdException w:name="Dark List Accent 4" w:uiPriority="70"/>
-    <w:lsdException w:name="Colorful Shading Accent 4" w:uiPriority="71"/>
-    <w:lsdException w:name="Colorful List Accent 4" w:uiPriority="72"/>
-    <w:lsdException w:name="Colorful Grid Accent 4" w:uiPriority="73"/>
-    <w:lsdException w:name="Light Shading Accent 5" w:uiPriority="60"/>
-    <w:lsdException w:name="Light List Accent 5" w:uiPriority="61"/>
-    <w:lsdException w:name="Light Grid Accent 5" w:uiPriority="62"/>
-    <w:lsdException w:name="Medium Shading 1 Accent 5" w:uiPriority="63"/>
-    <w:lsdException w:name="Medium Shading 2 Accent 5" w:uiPriority="64"/>
-    <w:lsdException w:name="Medium List 1 Accent 5" w:uiPriority="65"/>
-    <w:lsdException w:name="Medium List 2 Accent 5" w:uiPriority="66"/>
-    <w:lsdException w:name="Medium Grid 1 Accent 5" w:uiPriority="67"/>
-    <w:lsdException w:name="Medium Grid 2 Accent 5" w:uiPriority="68"/>
-    <w:lsdException w:name="Medium Grid 3 Accent 5" w:uiPriority="69"/>
-    <w:lsdException w:name="Dark List Accent 5" w:uiPriority="70"/>
-    <w:lsdException w:name="Colorful Shading Accent 5" w:uiPriority="71"/>
-    <w:lsdException w:name="Colorful List Accent 5" w:uiPriority="72"/>
-    <w:lsdException w:name="Colorful Grid Accent 5" w:uiPriority="73"/>
-    <w:lsdException w:name="Light Shading Accent 6" w:uiPriority="60"/>
-    <w:lsdException w:name="Light List Accent 6" w:uiPriority="61"/>
-    <w:lsdException w:name="Light Grid Accent 6" w:uiPriority="62"/>
-    <w:lsdException w:name="Medium Shading 1 Accent 6" w:uiPriority="63"/>
-    <w:lsdException w:name="Medium Shading 2 Accent 6" w:uiPriority="64"/>
-    <w:lsdException w:name="Medium List 1 Accent 6" w:uiPriority="65"/>
-    <w:lsdException w:name="Medium List 2 Accent 6" w:uiPriority="66"/>
-    <w:lsdException w:name="Medium Grid 1 Accent 6" w:uiPriority="67"/>
-    <w:lsdException w:name="Medium Grid 2 Accent 6" w:uiPriority="68"/>
-    <w:lsdException w:name="Medium Grid 3 Accent 6" w:uiPriority="69"/>
-    <w:lsdException w:name="Dark List Accent 6" w:uiPriority="70"/>
-    <w:lsdException w:name="Colorful Shading Accent 6" w:uiPriority="71"/>
-    <w:lsdException w:name="Colorful List Accent 6" w:uiPriority="72"/>
-    <w:lsdException w:name="Colorful Grid Accent 6" w:uiPriority="73"/>
-    <w:lsdException w:name="Subtle Emphasis" w:uiPriority="19" w:qFormat="1"/>
-    <w:lsdException w:name="Intense Emphasis" w:uiPriority="21" w:qFormat="1"/>
-    <w:lsdException w:name="Subtle Reference" w:uiPriority="31" w:qFormat="1"/>
-    <w:lsdException w:name="Intense Reference" w:uiPriority="32" w:qFormat="1"/>
-    <w:lsdException w:name="Book Title" w:uiPriority="33" w:qFormat="1"/>
-    <w:lsdException w:name="Bibliography" w:semiHidden="1" w:uiPriority="37" w:unhideWhenUsed="1"/>
-    <w:lsdException w:name="TOC Heading" w:semiHidden="1" w:uiPriority="39" w:unhideWhenUsed="1" w:qFormat="1"/>
-    <w:lsdException w:name="Plain Table 1" w:uiPriority="41"/>
-    <w:lsdException w:name="Plain Table 2" w:uiPriority="42"/>
-    <w:lsdException w:name="Plain Table 3" w:uiPriority="43"/>
-    <w:lsdException w:name="Plain Table 4" w:uiPriority="44"/>
-    <w:lsdException w:name="Plain Table 5" w:uiPriority="45"/>
-    <w:lsdException w:name="Grid Table Light" w:uiPriority="40"/>
-    <w:lsdException w:name="Grid Table 1 Light" w:uiPriority="46"/>
-    <w:lsdException w:name="Grid Table 2" w:uiPriority="47"/>
-    <w:lsdException w:name="Grid Table 3" w:uiPriority="48"/>
-    <w:lsdException w:name="Grid Table 4" w:uiPriority="49"/>
-    <w:lsdException w:name="Grid Table 5 Dark" w:uiPriority="50"/>
-    <w:lsdException w:name="Grid Table 6 Colorful" w:uiPriority="51"/>
-    <w:lsdException w:name="Grid Table 7 Colorful" w:uiPriority="52"/>
-    <w:lsdException w:name="Grid Table 1 Light Accent 1" w:uiPriority="46"/>
-    <w:lsdException w:name="Grid Table 2 Accent 1" w:uiPriority="47"/>
-    <w:lsdException w:name="Grid Table 3 Accent 1" w:uiPriority="48"/>
-    <w:lsdException w:name="Grid Table 4 Accent 1" w:uiPriority="49"/>
-    <w:lsdException w:name="Grid Table 5 Dark Accent 1" w:uiPriority="50"/>
-    <w:lsdException w:name="Grid Table 6 Colorful Accent 1" w:uiPriority="51"/>
-    <w:lsdException w:name="Grid Table 7 Colorful Accent 1" w:uiPriority="52"/>
-    <w:lsdException w:name="Grid Table 1 Light Accent 2" w:uiPriority="46"/>
-    <w:lsdException w:name="Grid Table 2 Accent 2" w:uiPriority="47"/>
-    <w:lsdException w:name="Grid Table 3 Accent 2" w:uiPriority="48"/>
-    <w:lsdException w:name="Grid Table 4 Accent 2" w:uiPriority="49"/>
-    <w:lsdException w:name="Grid Table 5 Dark Accent 2" w:uiPriority="50"/>
-    <w:lsdException w:name="Grid Table 6 Colorful Accent 2" w:uiPriority="51"/>
-    <w:lsdException w:name="Grid Table 7 Colorful Accent 2" w:uiPriority="52"/>
-    <w:lsdException w:name="Grid Table 1 Light Accent 3" w:uiPriority="46"/>
-    <w:lsdException w:name="Grid Table 2 Accent 3" w:uiPriority="47"/>
-    <w:lsdException w:name="Grid Table 3 Accent 3" w:uiPriority="48"/>
-    <w:lsdException w:name="Grid Table 4 Accent 3" w:uiPriority="49"/>
-    <w:lsdException w:name="Grid Table 5 Dark Accent 3" w:uiPriority="50"/>
-    <w:lsdException w:name="Grid Table 6 Colorful Accent 3" w:uiPriority="51"/>
-    <w:lsdException w:name="Grid Table 7 Colorful Accent 3" w:uiPriority="52"/>
-    <w:lsdException w:name="Grid Table 1 Light Accent 4" w:uiPriority="46"/>
-    <w:lsdException w:name="Grid Table 2 Accent 4" w:uiPriority="47"/>
-    <w:lsdException w:name="Grid Table 3 Accent 4" w:uiPriority="48"/>
-    <w:lsdException w:name="Grid Table 4 Accent 4" w:uiPriority="49"/>
-    <w:lsdException w:name="Grid Table 5 Dark Accent 4" w:uiPriority="50"/>
-    <w:lsdException w:name="Grid Table 6 Colorful Accent 4" w:uiPriority="51"/>
-    <w:lsdException w:name="Grid Table 7 Colorful Accent 4" w:uiPriority="52"/>
-    <w:lsdException w:name="Grid Table 1 Light Accent 5" w:uiPriority="46"/>
-    <w:lsdException w:name="Grid Table 2 Accent 5" w:uiPriority="47"/>
-    <w:lsdException w:name="Grid Table 3 Accent 5" w:uiPriority="48"/>
-    <w:lsdException w:name="Grid Table 4 Accent 5" w:uiPriority="49"/>
-    <w:lsdException w:name="Grid Table 5 Dark Accent 5" w:uiPriority="50"/>
-    <w:lsdException w:name="Grid Table 6 Colorful Accent 5" w:uiPriority="51"/>
-    <w:lsdException w:name="Grid Table 7 Colorful Accent 5" w:uiPriority="52"/>
-    <w:lsdException w:name="Grid Table 1 Light Accent 6" w:uiPriority="46"/>
-    <w:lsdException w:name="Grid Table 2 Accent 6" w:uiPriority="47"/>
-    <w:lsdException w:name="Grid Table 3 Accent 6" w:uiPriority="48"/>
-    <w:lsdException w:name="Grid Table 4 Accent 6" w:uiPriority="49"/>
-    <w:lsdException w:name="Grid Table 5 Dark Accent 6" w:uiPriority="50"/>
-    <w:lsdException w:name="Grid Table 6 Colorful Accent 6" w:uiPriority="51"/>
-    <w:lsdException w:name="Grid Table 7 Colorful Accent 6" w:uiPriority="52"/>
-    <w:lsdException w:name="List Table 1 Light" w:uiPriority="46"/>
-    <w:lsdException w:name="List Table 2" w:uiPriority="47"/>
-    <w:lsdException w:name="List Table 3" w:uiPriority="48"/>
-    <w:lsdException w:name="List Table 4" w:uiPriority="49"/>
-    <w:lsdException w:name="List Table 5 Dark" w:uiPriority="50"/>
-    <w:lsdException w:name="List Table 6 Colorful" w:uiPriority="51"/>
-    <w:lsdException w:name="List Table 7 Colorful" w:uiPriority="52"/>
-    <w:lsdException w:name="List Table 1 Light Accent 1" w:uiPriority="46"/>
-    <w:lsdException w:name="List Table 2 Accent 1" w:uiPriority="47"/>
-    <w:lsdException w:name="List Table 3 Accent 1" w:uiPriority="48"/>
-    <w:lsdException w:name="List Table 4 Accent 1" w:uiPriority="49"/>
-    <w:lsdException w:name="List Table 5 Dark Accent 1" w:uiPriority="50"/>
-    <w:lsdException w:name="List Table 6 Colorful Accent 1" w:uiPriority="51"/>
-    <w:lsdException w:name="List Table 7 Colorful Accent 1" w:uiPriority="52"/>
-    <w:lsdException w:name="List Table 1 Light Accent 2" w:uiPriority="46"/>
-    <w:lsdException w:name="List Table 2 Accent 2" w:uiPriority="47"/>
-    <w:lsdException w:name="List Table 3 Accent 2" w:uiPriority="48"/>
-    <w:lsdException w:name="List Table 4 Accent 2" w:uiPriority="49"/>
-    <w:lsdException w:name="List Table 5 Dark Accent 2" w:uiPriority="50"/>
-    <w:lsdException w:name="List Table 6 Colorful Accent 2" w:uiPriority="51"/>
-    <w:lsdException w:name="List Table 7 Colorful Accent 2" w:uiPriority="52"/>
-    <w:lsdException w:name="List Table 1 Light Accent 3" w:uiPriority="46"/>
-    <w:lsdException w:name="List Table 2 Accent 3" w:uiPriority="47"/>
-    <w:lsdException w:name="List Table 3 Accent 3" w:uiPriority="48"/>
-    <w:lsdException w:name="List Table 4 Accent 3" w:uiPriority="49"/>
-    <w:lsdException w:name="List Table 5 Dark Accent 3" w:uiPriority="50"/>
-    <w:lsdException w:name="List Table 6 Colorful Accent 3" w:uiPriority="51"/>
-    <w:lsdException w:name="List Table 7 Colorful Accent 3" w:uiPriority="52"/>
-    <w:lsdException w:name="List Table 1 Light Accent 4" w:uiPriority="46"/>
-    <w:lsdException w:name="List Table 2 Accent 4" w:uiPriority="47"/>
-    <w:lsdException w:name="List Table 3 Accent 4" w:uiPriority="48"/>
-    <w:lsdException w:name="List Table 4 Accent 4" w:uiPriority="49"/>
-    <w:lsdException w:name="List Table 5 Dark Accent 4" w:uiPriority="50"/>
-    <w:lsdException w:name="List Table 6 Colorful Accent 4" w:uiPriority="51"/>
-    <w:lsdException w:name="List Table 7 Colorful Accent 4" w:uiPriority="52"/>
-    <w:lsdException w:name="List Table 1 Light Accent 5" w:uiPriority="46"/>
-    <w:lsdException w:name="List Table 2 Accent 5" w:uiPriority="47"/>
-    <w:lsdException w:name="List Table 3 Accent 5" w:uiPriority="48"/>
-    <w:lsdException w:name="List Table 4 Accent 5" w:uiPriority="49"/>
-    <w:lsdException w:name="List Table 5 Dark Accent 5" w:uiPriority="50"/>
-    <w:lsdException w:name="List Table 6 Colorful Accent 5" w:uiPriority="51"/>
-    <w:lsdException w:name="List Table 7 Colorful Accent 5" w:uiPriority="52"/>
-    <w:lsdException w:name="List Table 1 Light Accent 6" w:uiPriority="46"/>
-    <w:lsdException w:name="List Table 2 Accent 6" w:uiPriority="47"/>
-    <w:lsdException w:name="List Table 3 Accent 6" w:uiPriority="48"/>
-    <w:lsdException w:name="List Table 4 Accent 6" w:uiPriority="49"/>
-    <w:lsdException w:name="List Table 5 Dark Accent 6" w:uiPriority="50"/>
-    <w:lsdException w:name="List Table 6 Colorful Accent 6" w:uiPriority="51"/>
-    <w:lsdException w:name="List Table 7 Colorful Accent 6" w:uiPriority="52"/>
-    <w:lsdException w:name="Mention" w:semiHidden="1" w:unhideWhenUsed="1"/>
-    <w:lsdException w:name="Smart Hyperlink" w:semiHidden="1" w:unhideWhenUsed="1"/>
-  </w:latentStyles>
-  <w:style w:type="paragraph" w:default="1" w:styleId="Normal">
-    <w:name w:val="Normal"/>
-    <w:qFormat/>
-    <w:rsid w:val="000C6519"/>
-    <w:rPr>
-      <w:rFonts w:cs="Times New Roman"/>
-      <w:sz w:val="3276"/>
-      <w:szCs w:val="3276"/>
-    </w:rPr>
-  </w:style>
-  <w:style w:type="character" w:default="1" w:styleId="DefaultParagraphFont">
-    <w:name w:val="Default Paragraph Font"/>
-    <w:uiPriority w:val="1"/>
-    <w:semiHidden/>
-    <w:unhideWhenUsed/>
-  </w:style>
-  <w:style w:type="table" w:default="1" w:styleId="TableNormal">
-    <w:name w:val="Normal Table"/>
-    <w:uiPriority w:val="99"/>
-    <w:semiHidden/>
-    <w:unhideWhenUsed/>
-    <w:tblPr>
-      <w:tblInd w:w="0" w:type="dxa"/>
-      <w:tblCellMar>
-        <w:top w:w="0" w:type="dxa"/>
-        <w:left w:w="108" w:type="dxa"/>
-        <w:bottom w:w="0" w:type="dxa"/>
-        <w:right w:w="108" w:type="dxa"/>
-      </w:tblCellMar>
-    </w:tblPr>
-  </w:style>
-  <w:style w:type="numbering" w:default="1" w:styleId="NoList">
-    <w:name w:val="No List"/>
-    <w:uiPriority w:val="99"/>
-    <w:semiHidden/>
-    <w:unhideWhenUsed/>
-  </w:style>
-  <w:style w:type="character" w:styleId="PlaceholderText">
-    <w:name w:val="Placeholder Text"/>
-    <w:basedOn w:val="DefaultParagraphFont"/>
-    <w:uiPriority w:val="99"/>
-    <w:semiHidden/>
-    <w:rsid w:val="000C6519"/>
-    <w:rPr>
-      <w:color w:val="808080"/>
-    </w:rPr>
-  </w:style>
-</w:styles>
-</file>
-
-<file path=word/glossary/webSettings.xml><?xml version="1.0" encoding="utf-8"?>
-<w:webSettings xmlns:mc="http://schemas.openxmlformats.org/markup-compatibility/2006" xmlns:r="http://schemas.openxmlformats.org/officeDocument/2006/relationships" xmlns:w="http://schemas.openxmlformats.org/wordprocessingml/2006/main" xmlns:w14="http://schemas.microsoft.com/office/word/2010/wordml" xmlns:w15="http://schemas.microsoft.com/office/word/2012/wordml" mc:Ignorable="w14 w15">
-  <w:optimizeForBrowser/>
-  <w:allowPNG/>
-  <w:doNotSaveAsSingleFile/>
-</w:webSettings>
 </file>
 
 <file path=word/theme/theme1.xml><?xml version="1.0" encoding="utf-8"?>
@@ -5962,7 +5400,7 @@
 </file>
 
 <file path=customXml/itemProps2.xml><?xml version="1.0" encoding="utf-8"?>
-<ds:datastoreItem xmlns:ds="http://schemas.openxmlformats.org/officeDocument/2006/customXml" ds:itemID="{4B60F2CA-A327-C046-8148-F73C3B65F1BA}">
+<ds:datastoreItem xmlns:ds="http://schemas.openxmlformats.org/officeDocument/2006/customXml" ds:itemID="{ACA22963-9B36-48D6-8D2D-99F081B19374}">
   <ds:schemaRefs>
     <ds:schemaRef ds:uri="http://schemas.openxmlformats.org/officeDocument/2006/bibliography"/>
   </ds:schemaRefs>

</xml_diff>